<commit_message>
Career counselor project added
</commit_message>
<xml_diff>
--- a/Play with Python/CNC Python Program.docx
+++ b/Play with Python/CNC Python Program.docx
@@ -1,6 +1,6 @@
 
 <file path=word/document.xml><?xml version="1.0" encoding="utf-8"?>
-<w:document xmlns:wpc="http://schemas.microsoft.com/office/word/2010/wordprocessingCanvas" xmlns:cx="http://schemas.microsoft.com/office/drawing/2014/chartex" xmlns:cx1="http://schemas.microsoft.com/office/drawing/2015/9/8/chartex" xmlns:cx2="http://schemas.microsoft.com/office/drawing/2015/10/21/chartex" xmlns:cx3="http://schemas.microsoft.com/office/drawing/2016/5/9/chartex" xmlns:cx4="http://schemas.microsoft.com/office/drawing/2016/5/10/chartex" xmlns:cx5="http://schemas.microsoft.com/office/drawing/2016/5/11/chartex" xmlns:cx6="http://schemas.microsoft.com/office/drawing/2016/5/12/chartex" xmlns:cx7="http://schemas.microsoft.com/office/drawing/2016/5/13/chartex" xmlns:cx8="http://schemas.microsoft.com/office/drawing/2016/5/14/chartex" xmlns:mc="http://schemas.openxmlformats.org/markup-compatibility/2006" xmlns:aink="http://schemas.microsoft.com/office/drawing/2016/ink" xmlns:am3d="http://schemas.microsoft.com/office/drawing/2017/model3d" xmlns:o="urn:schemas-microsoft-com:office:office" xmlns:oel="http://schemas.microsoft.com/office/2019/extlst" xmlns:r="http://schemas.openxmlformats.org/officeDocument/2006/relationships" xmlns:m="http://schemas.openxmlformats.org/officeDocument/2006/math" xmlns:v="urn:schemas-microsoft-com:vml" xmlns:wp14="http://schemas.microsoft.com/office/word/2010/wordprocessingDrawing" xmlns:wp="http://schemas.openxmlformats.org/drawingml/2006/wordprocessingDrawing" xmlns:w10="urn:schemas-microsoft-com:office:word" xmlns:w="http://schemas.openxmlformats.org/wordprocessingml/2006/main" xmlns:w14="http://schemas.microsoft.com/office/word/2010/wordml" xmlns:w15="http://schemas.microsoft.com/office/word/2012/wordml" xmlns:w16cex="http://schemas.microsoft.com/office/word/2018/wordml/cex" xmlns:w16cid="http://schemas.microsoft.com/office/word/2016/wordml/cid" xmlns:w16="http://schemas.microsoft.com/office/word/2018/wordml" xmlns:w16du="http://schemas.microsoft.com/office/word/2023/wordml/word16du" xmlns:w16sdtdh="http://schemas.microsoft.com/office/word/2020/wordml/sdtdatahash" xmlns:w16se="http://schemas.microsoft.com/office/word/2015/wordml/symex" xmlns:wpg="http://schemas.microsoft.com/office/word/2010/wordprocessingGroup" xmlns:wpi="http://schemas.microsoft.com/office/word/2010/wordprocessingInk" xmlns:wne="http://schemas.microsoft.com/office/word/2006/wordml" xmlns:wps="http://schemas.microsoft.com/office/word/2010/wordprocessingShape" mc:Ignorable="w14 w15 w16se w16cid w16 w16cex w16sdtdh wp14">
+<w:document xmlns:wpc="http://schemas.microsoft.com/office/word/2010/wordprocessingCanvas" xmlns:cx="http://schemas.microsoft.com/office/drawing/2014/chartex" xmlns:cx1="http://schemas.microsoft.com/office/drawing/2015/9/8/chartex" xmlns:cx2="http://schemas.microsoft.com/office/drawing/2015/10/21/chartex" xmlns:cx3="http://schemas.microsoft.com/office/drawing/2016/5/9/chartex" xmlns:cx4="http://schemas.microsoft.com/office/drawing/2016/5/10/chartex" xmlns:cx5="http://schemas.microsoft.com/office/drawing/2016/5/11/chartex" xmlns:cx6="http://schemas.microsoft.com/office/drawing/2016/5/12/chartex" xmlns:cx7="http://schemas.microsoft.com/office/drawing/2016/5/13/chartex" xmlns:cx8="http://schemas.microsoft.com/office/drawing/2016/5/14/chartex" xmlns:mc="http://schemas.openxmlformats.org/markup-compatibility/2006" xmlns:aink="http://schemas.microsoft.com/office/drawing/2016/ink" xmlns:am3d="http://schemas.microsoft.com/office/drawing/2017/model3d" xmlns:o="urn:schemas-microsoft-com:office:office" xmlns:oel="http://schemas.microsoft.com/office/2019/extlst" xmlns:r="http://schemas.openxmlformats.org/officeDocument/2006/relationships" xmlns:m="http://schemas.openxmlformats.org/officeDocument/2006/math" xmlns:v="urn:schemas-microsoft-com:vml" xmlns:wp14="http://schemas.microsoft.com/office/word/2010/wordprocessingDrawing" xmlns:wp="http://schemas.openxmlformats.org/drawingml/2006/wordprocessingDrawing" xmlns:w10="urn:schemas-microsoft-com:office:word" xmlns:w="http://schemas.openxmlformats.org/wordprocessingml/2006/main" xmlns:w14="http://schemas.microsoft.com/office/word/2010/wordml" xmlns:w15="http://schemas.microsoft.com/office/word/2012/wordml" xmlns:w16cex="http://schemas.microsoft.com/office/word/2018/wordml/cex" xmlns:w16cid="http://schemas.microsoft.com/office/word/2016/wordml/cid" xmlns:w16="http://schemas.microsoft.com/office/word/2018/wordml" xmlns:w16du="http://schemas.microsoft.com/office/word/2023/wordml/word16du" xmlns:w16sdtdh="http://schemas.microsoft.com/office/word/2020/wordml/sdtdatahash" xmlns:w16se="http://schemas.microsoft.com/office/word/2015/wordml/symex" xmlns:wpg="http://schemas.microsoft.com/office/word/2010/wordprocessingGroup" xmlns:wpi="http://schemas.microsoft.com/office/word/2010/wordprocessingInk" xmlns:wne="http://schemas.microsoft.com/office/word/2006/wordml" xmlns:wps="http://schemas.microsoft.com/office/word/2010/wordprocessingShape" mc:Ignorable="w14 w15 w16se w16cid w16 w16cex w16sdtdh w16du wp14">
   <w:body>
     <w:p>
       <w:pPr>
@@ -7349,2410 +7349,6 @@
           <w:bCs/>
           <w:sz w:val="28"/>
           <w:szCs w:val="28"/>
-        </w:rPr>
-      </w:pPr>
-      <w:r>
-        <w:rPr>
-          <w:rFonts w:cstheme="minorHAnsi"/>
-          <w:b/>
-          <w:bCs/>
-          <w:sz w:val="28"/>
-          <w:szCs w:val="28"/>
-          <w:highlight w:val="green"/>
-        </w:rPr>
-        <w:t>=&gt;Code 09</w:t>
-      </w:r>
-    </w:p>
-    <w:p>
-      <w:pPr>
-        <w:rPr>
-          <w:rFonts w:cstheme="minorHAnsi"/>
-          <w:b/>
-          <w:bCs/>
-          <w:sz w:val="28"/>
-          <w:szCs w:val="28"/>
-        </w:rPr>
-      </w:pPr>
-    </w:p>
-    <w:p>
-      <w:pPr>
-        <w:rPr>
-          <w:rFonts w:ascii="Rockwell" w:hAnsi="Rockwell" w:cstheme="minorHAnsi"/>
-          <w:sz w:val="28"/>
-          <w:szCs w:val="28"/>
-        </w:rPr>
-      </w:pPr>
-      <w:r>
-        <w:rPr>
-          <w:rFonts w:ascii="Rockwell" w:hAnsi="Rockwell" w:cstheme="minorHAnsi"/>
-          <w:sz w:val="28"/>
-          <w:szCs w:val="28"/>
-        </w:rPr>
-        <w:t>a=5+2*3</w:t>
-      </w:r>
-    </w:p>
-    <w:p>
-      <w:pPr>
-        <w:rPr>
-          <w:rFonts w:ascii="Rockwell" w:hAnsi="Rockwell" w:cstheme="minorHAnsi"/>
-          <w:sz w:val="28"/>
-          <w:szCs w:val="28"/>
-        </w:rPr>
-      </w:pPr>
-      <w:r>
-        <w:rPr>
-          <w:rFonts w:ascii="Rockwell" w:hAnsi="Rockwell" w:cstheme="minorHAnsi"/>
-          <w:sz w:val="28"/>
-          <w:szCs w:val="28"/>
-        </w:rPr>
-        <w:t>b=3</w:t>
-      </w:r>
-    </w:p>
-    <w:p>
-      <w:pPr>
-        <w:rPr>
-          <w:rFonts w:ascii="Rockwell" w:hAnsi="Rockwell" w:cstheme="minorHAnsi"/>
-          <w:sz w:val="28"/>
-          <w:szCs w:val="28"/>
-        </w:rPr>
-      </w:pPr>
-      <w:r>
-        <w:rPr>
-          <w:rFonts w:ascii="Rockwell" w:hAnsi="Rockwell" w:cstheme="minorHAnsi"/>
-          <w:sz w:val="28"/>
-          <w:szCs w:val="28"/>
-        </w:rPr>
-        <w:t>print(a)</w:t>
-      </w:r>
-    </w:p>
-    <w:p>
-      <w:pPr>
-        <w:rPr>
-          <w:rFonts w:cstheme="minorHAnsi"/>
-          <w:sz w:val="28"/>
-          <w:szCs w:val="28"/>
-        </w:rPr>
-      </w:pPr>
-    </w:p>
-    <w:p>
-      <w:pPr>
-        <w:rPr>
-          <w:rFonts w:cstheme="minorHAnsi"/>
-          <w:b/>
-          <w:bCs/>
-          <w:sz w:val="28"/>
-          <w:szCs w:val="28"/>
-        </w:rPr>
-      </w:pPr>
-      <w:r>
-        <w:rPr>
-          <w:rFonts w:cstheme="minorHAnsi"/>
-          <w:b/>
-          <w:bCs/>
-          <w:sz w:val="28"/>
-          <w:szCs w:val="28"/>
-          <w:highlight w:val="green"/>
-        </w:rPr>
-        <w:t>=&gt;Code 10</w:t>
-      </w:r>
-    </w:p>
-    <w:p>
-      <w:pPr>
-        <w:rPr>
-          <w:rFonts w:cstheme="minorHAnsi"/>
-          <w:b/>
-          <w:bCs/>
-          <w:sz w:val="28"/>
-          <w:szCs w:val="28"/>
-        </w:rPr>
-      </w:pPr>
-    </w:p>
-    <w:p>
-      <w:pPr>
-        <w:rPr>
-          <w:rFonts w:ascii="Rockwell" w:hAnsi="Rockwell" w:cstheme="minorHAnsi"/>
-          <w:sz w:val="28"/>
-          <w:szCs w:val="28"/>
-        </w:rPr>
-      </w:pPr>
-      <w:r>
-        <w:rPr>
-          <w:rFonts w:ascii="Rockwell" w:hAnsi="Rockwell" w:cstheme="minorHAnsi"/>
-          <w:sz w:val="28"/>
-          <w:szCs w:val="28"/>
-        </w:rPr>
-        <w:t>day = input("Enter no. of days : ")</w:t>
-      </w:r>
-    </w:p>
-    <w:p>
-      <w:pPr>
-        <w:rPr>
-          <w:rFonts w:ascii="Rockwell" w:hAnsi="Rockwell" w:cstheme="minorHAnsi"/>
-          <w:sz w:val="28"/>
-          <w:szCs w:val="28"/>
-        </w:rPr>
-      </w:pPr>
-      <w:r>
-        <w:rPr>
-          <w:rFonts w:ascii="Rockwell" w:hAnsi="Rockwell" w:cstheme="minorHAnsi"/>
-          <w:sz w:val="28"/>
-          <w:szCs w:val="28"/>
-        </w:rPr>
-        <w:t>s = day*24*60*60</w:t>
-      </w:r>
-    </w:p>
-    <w:p>
-      <w:pPr>
-        <w:rPr>
-          <w:rFonts w:ascii="Rockwell" w:hAnsi="Rockwell" w:cstheme="minorHAnsi"/>
-          <w:sz w:val="28"/>
-          <w:szCs w:val="28"/>
-        </w:rPr>
-      </w:pPr>
-      <w:r>
-        <w:rPr>
-          <w:rFonts w:ascii="Rockwell" w:hAnsi="Rockwell" w:cstheme="minorHAnsi"/>
-          <w:sz w:val="28"/>
-          <w:szCs w:val="28"/>
-        </w:rPr>
-        <w:t>print("The Seconds are "+s)</w:t>
-      </w:r>
-    </w:p>
-    <w:p>
-      <w:pPr>
-        <w:rPr>
-          <w:rFonts w:cstheme="minorHAnsi"/>
-        </w:rPr>
-      </w:pPr>
-    </w:p>
-    <w:p>
-      <w:pPr>
-        <w:rPr>
-          <w:rFonts w:cstheme="minorHAnsi"/>
-          <w:b/>
-          <w:bCs/>
-          <w:sz w:val="28"/>
-          <w:szCs w:val="28"/>
-        </w:rPr>
-      </w:pPr>
-      <w:r>
-        <w:rPr>
-          <w:rFonts w:cstheme="minorHAnsi"/>
-          <w:b/>
-          <w:bCs/>
-          <w:sz w:val="28"/>
-          <w:szCs w:val="28"/>
-          <w:highlight w:val="green"/>
-        </w:rPr>
-        <w:t>=&gt;Code 11</w:t>
-      </w:r>
-    </w:p>
-    <w:p>
-      <w:pPr>
-        <w:rPr>
-          <w:rFonts w:cstheme="minorHAnsi"/>
-          <w:b/>
-          <w:bCs/>
-          <w:sz w:val="28"/>
-          <w:szCs w:val="28"/>
-        </w:rPr>
-      </w:pPr>
-    </w:p>
-    <w:p>
-      <w:pPr>
-        <w:rPr>
-          <w:rFonts w:ascii="Rockwell" w:hAnsi="Rockwell" w:cstheme="minorHAnsi"/>
-          <w:sz w:val="28"/>
-          <w:szCs w:val="28"/>
-        </w:rPr>
-      </w:pPr>
-      <w:proofErr w:type="spellStart"/>
-      <w:r>
-        <w:rPr>
-          <w:rFonts w:ascii="Rockwell" w:hAnsi="Rockwell" w:cstheme="minorHAnsi"/>
-          <w:sz w:val="28"/>
-          <w:szCs w:val="28"/>
-        </w:rPr>
-        <w:t>lst</w:t>
-      </w:r>
-      <w:proofErr w:type="spellEnd"/>
-      <w:r>
-        <w:rPr>
-          <w:rFonts w:ascii="Rockwell" w:hAnsi="Rockwell" w:cstheme="minorHAnsi"/>
-          <w:sz w:val="28"/>
-          <w:szCs w:val="28"/>
-        </w:rPr>
-        <w:t xml:space="preserve"> = ["HS001","TW0012","RT1256"]</w:t>
-      </w:r>
-    </w:p>
-    <w:p>
-      <w:pPr>
-        <w:rPr>
-          <w:rFonts w:ascii="Rockwell" w:hAnsi="Rockwell" w:cstheme="minorHAnsi"/>
-          <w:sz w:val="28"/>
-          <w:szCs w:val="28"/>
-        </w:rPr>
-      </w:pPr>
-      <w:r>
-        <w:rPr>
-          <w:rFonts w:ascii="Rockwell" w:hAnsi="Rockwell" w:cstheme="minorHAnsi"/>
-          <w:sz w:val="28"/>
-          <w:szCs w:val="28"/>
-        </w:rPr>
-        <w:t xml:space="preserve">for a in </w:t>
-      </w:r>
-      <w:proofErr w:type="spellStart"/>
-      <w:r>
-        <w:rPr>
-          <w:rFonts w:ascii="Rockwell" w:hAnsi="Rockwell" w:cstheme="minorHAnsi"/>
-          <w:sz w:val="28"/>
-          <w:szCs w:val="28"/>
-        </w:rPr>
-        <w:t>lst</w:t>
-      </w:r>
-      <w:proofErr w:type="spellEnd"/>
-      <w:r>
-        <w:rPr>
-          <w:rFonts w:ascii="Rockwell" w:hAnsi="Rockwell" w:cstheme="minorHAnsi"/>
-          <w:sz w:val="28"/>
-          <w:szCs w:val="28"/>
-        </w:rPr>
-        <w:t>:</w:t>
-      </w:r>
-    </w:p>
-    <w:p>
-      <w:pPr>
-        <w:rPr>
-          <w:rFonts w:ascii="Rockwell" w:hAnsi="Rockwell" w:cstheme="minorHAnsi"/>
-          <w:sz w:val="28"/>
-          <w:szCs w:val="28"/>
-        </w:rPr>
-      </w:pPr>
-      <w:r>
-        <w:rPr>
-          <w:rFonts w:ascii="Rockwell" w:hAnsi="Rockwell" w:cstheme="minorHAnsi"/>
-          <w:sz w:val="28"/>
-          <w:szCs w:val="28"/>
-        </w:rPr>
-        <w:t xml:space="preserve">    p1 = set(a)</w:t>
-      </w:r>
-    </w:p>
-    <w:p>
-      <w:pPr>
-        <w:rPr>
-          <w:rFonts w:ascii="Rockwell" w:hAnsi="Rockwell" w:cstheme="minorHAnsi"/>
-          <w:sz w:val="28"/>
-          <w:szCs w:val="28"/>
-        </w:rPr>
-      </w:pPr>
-      <w:r>
-        <w:rPr>
-          <w:rFonts w:ascii="Rockwell" w:hAnsi="Rockwell" w:cstheme="minorHAnsi"/>
-          <w:sz w:val="28"/>
-          <w:szCs w:val="28"/>
-        </w:rPr>
-        <w:t xml:space="preserve">    p2 = set(a)</w:t>
-      </w:r>
-    </w:p>
-    <w:p>
-      <w:pPr>
-        <w:rPr>
-          <w:rFonts w:ascii="Rockwell" w:hAnsi="Rockwell" w:cstheme="minorHAnsi"/>
-          <w:sz w:val="28"/>
-          <w:szCs w:val="28"/>
-        </w:rPr>
-      </w:pPr>
-      <w:r>
-        <w:rPr>
-          <w:rFonts w:ascii="Rockwell" w:hAnsi="Rockwell" w:cstheme="minorHAnsi"/>
-          <w:sz w:val="28"/>
-          <w:szCs w:val="28"/>
-        </w:rPr>
-        <w:t xml:space="preserve">    p3 = set(a)</w:t>
-      </w:r>
-    </w:p>
-    <w:p>
-      <w:pPr>
-        <w:rPr>
-          <w:rFonts w:ascii="Rockwell" w:hAnsi="Rockwell" w:cstheme="minorHAnsi"/>
-          <w:sz w:val="28"/>
-          <w:szCs w:val="28"/>
-        </w:rPr>
-      </w:pPr>
-    </w:p>
-    <w:p>
-      <w:pPr>
-        <w:rPr>
-          <w:rFonts w:ascii="Rockwell" w:hAnsi="Rockwell" w:cstheme="minorHAnsi"/>
-          <w:sz w:val="28"/>
-          <w:szCs w:val="28"/>
-        </w:rPr>
-      </w:pPr>
-      <w:r>
-        <w:rPr>
-          <w:rFonts w:ascii="Rockwell" w:hAnsi="Rockwell" w:cstheme="minorHAnsi"/>
-          <w:sz w:val="28"/>
-          <w:szCs w:val="28"/>
-        </w:rPr>
-        <w:t xml:space="preserve">    q = {1,2,3,4,5,6,7,8,9}</w:t>
-      </w:r>
-    </w:p>
-    <w:p>
-      <w:pPr>
-        <w:rPr>
-          <w:rFonts w:ascii="Rockwell" w:hAnsi="Rockwell" w:cstheme="minorHAnsi"/>
-          <w:sz w:val="28"/>
-          <w:szCs w:val="28"/>
-        </w:rPr>
-      </w:pPr>
-    </w:p>
-    <w:p>
-      <w:pPr>
-        <w:rPr>
-          <w:rFonts w:ascii="Rockwell" w:hAnsi="Rockwell" w:cstheme="minorHAnsi"/>
-          <w:sz w:val="28"/>
-          <w:szCs w:val="28"/>
-        </w:rPr>
-      </w:pPr>
-      <w:r>
-        <w:rPr>
-          <w:rFonts w:ascii="Rockwell" w:hAnsi="Rockwell" w:cstheme="minorHAnsi"/>
-          <w:sz w:val="28"/>
-          <w:szCs w:val="28"/>
-        </w:rPr>
-        <w:t xml:space="preserve">    r1 = p1.intersection(q)</w:t>
-      </w:r>
-    </w:p>
-    <w:p>
-      <w:pPr>
-        <w:rPr>
-          <w:rFonts w:ascii="Rockwell" w:hAnsi="Rockwell" w:cstheme="minorHAnsi"/>
-          <w:sz w:val="28"/>
-          <w:szCs w:val="28"/>
-        </w:rPr>
-      </w:pPr>
-      <w:r>
-        <w:rPr>
-          <w:rFonts w:ascii="Rockwell" w:hAnsi="Rockwell" w:cstheme="minorHAnsi"/>
-          <w:sz w:val="28"/>
-          <w:szCs w:val="28"/>
-        </w:rPr>
-        <w:t xml:space="preserve">    r2 = p2.intersection(q)</w:t>
-      </w:r>
-    </w:p>
-    <w:p>
-      <w:pPr>
-        <w:rPr>
-          <w:rFonts w:ascii="Rockwell" w:hAnsi="Rockwell" w:cstheme="minorHAnsi"/>
-          <w:sz w:val="28"/>
-          <w:szCs w:val="28"/>
-        </w:rPr>
-      </w:pPr>
-      <w:r>
-        <w:rPr>
-          <w:rFonts w:ascii="Rockwell" w:hAnsi="Rockwell" w:cstheme="minorHAnsi"/>
-          <w:sz w:val="28"/>
-          <w:szCs w:val="28"/>
-        </w:rPr>
-        <w:t xml:space="preserve">    r3 = p3.intersection(q)</w:t>
-      </w:r>
-    </w:p>
-    <w:p>
-      <w:pPr>
-        <w:rPr>
-          <w:rFonts w:ascii="Rockwell" w:hAnsi="Rockwell" w:cstheme="minorHAnsi"/>
-          <w:sz w:val="28"/>
-          <w:szCs w:val="28"/>
-        </w:rPr>
-      </w:pPr>
-    </w:p>
-    <w:p>
-      <w:pPr>
-        <w:rPr>
-          <w:rFonts w:ascii="Rockwell" w:hAnsi="Rockwell" w:cstheme="minorHAnsi"/>
-          <w:sz w:val="28"/>
-          <w:szCs w:val="28"/>
-        </w:rPr>
-      </w:pPr>
-      <w:r>
-        <w:rPr>
-          <w:rFonts w:ascii="Rockwell" w:hAnsi="Rockwell" w:cstheme="minorHAnsi"/>
-          <w:sz w:val="28"/>
-          <w:szCs w:val="28"/>
-        </w:rPr>
-        <w:t xml:space="preserve">    print(r1 ,"\n", r2 ,"\n", r3 )</w:t>
-      </w:r>
-    </w:p>
-    <w:p>
-      <w:pPr>
-        <w:rPr>
-          <w:rFonts w:ascii="Rockwell" w:hAnsi="Rockwell" w:cstheme="minorHAnsi"/>
-          <w:sz w:val="28"/>
-          <w:szCs w:val="28"/>
-        </w:rPr>
-      </w:pPr>
-    </w:p>
-    <w:p>
-      <w:pPr>
-        <w:rPr>
-          <w:rFonts w:cstheme="minorHAnsi"/>
-        </w:rPr>
-      </w:pPr>
-      <w:r>
-        <w:rPr>
-          <w:rFonts w:cstheme="minorHAnsi"/>
-          <w:sz w:val="28"/>
-          <w:szCs w:val="28"/>
-        </w:rPr>
-        <w:t xml:space="preserve">    </w:t>
-      </w:r>
-    </w:p>
-    <w:p>
-      <w:pPr>
-        <w:rPr>
-          <w:rFonts w:cstheme="minorHAnsi"/>
-          <w:b/>
-          <w:bCs/>
-          <w:sz w:val="28"/>
-          <w:szCs w:val="28"/>
-        </w:rPr>
-      </w:pPr>
-      <w:r>
-        <w:rPr>
-          <w:rFonts w:cstheme="minorHAnsi"/>
-          <w:b/>
-          <w:bCs/>
-          <w:sz w:val="28"/>
-          <w:szCs w:val="28"/>
-          <w:highlight w:val="green"/>
-        </w:rPr>
-        <w:t>=&gt;Code 12</w:t>
-      </w:r>
-    </w:p>
-    <w:p>
-      <w:pPr>
-        <w:rPr>
-          <w:rFonts w:cstheme="minorHAnsi"/>
-          <w:b/>
-          <w:bCs/>
-          <w:sz w:val="28"/>
-          <w:szCs w:val="28"/>
-        </w:rPr>
-      </w:pPr>
-    </w:p>
-    <w:p>
-      <w:pPr>
-        <w:rPr>
-          <w:rFonts w:ascii="Rockwell" w:hAnsi="Rockwell" w:cstheme="minorHAnsi"/>
-          <w:sz w:val="28"/>
-          <w:szCs w:val="28"/>
-        </w:rPr>
-      </w:pPr>
-      <w:r>
-        <w:rPr>
-          <w:rFonts w:ascii="Rockwell" w:hAnsi="Rockwell" w:cstheme="minorHAnsi"/>
-          <w:sz w:val="28"/>
-          <w:szCs w:val="28"/>
-        </w:rPr>
-        <w:t>price = int(input("Enter the price of donuts: Rs."))</w:t>
-      </w:r>
-    </w:p>
-    <w:p>
-      <w:pPr>
-        <w:rPr>
-          <w:rFonts w:ascii="Rockwell" w:hAnsi="Rockwell" w:cstheme="minorHAnsi"/>
-          <w:sz w:val="28"/>
-          <w:szCs w:val="28"/>
-        </w:rPr>
-      </w:pPr>
-      <w:r>
-        <w:rPr>
-          <w:rFonts w:ascii="Rockwell" w:hAnsi="Rockwell" w:cstheme="minorHAnsi"/>
-          <w:sz w:val="28"/>
-          <w:szCs w:val="28"/>
-        </w:rPr>
-        <w:t>quantity = int(input("Enter the no. of quantity you want as N:"))</w:t>
-      </w:r>
-    </w:p>
-    <w:p>
-      <w:pPr>
-        <w:rPr>
-          <w:rFonts w:ascii="Rockwell" w:hAnsi="Rockwell" w:cstheme="minorHAnsi"/>
-          <w:sz w:val="28"/>
-          <w:szCs w:val="28"/>
-        </w:rPr>
-      </w:pPr>
-      <w:r>
-        <w:rPr>
-          <w:rFonts w:ascii="Rockwell" w:hAnsi="Rockwell" w:cstheme="minorHAnsi"/>
-          <w:sz w:val="28"/>
-          <w:szCs w:val="28"/>
-        </w:rPr>
-        <w:t>amount = price*quantity</w:t>
-      </w:r>
-    </w:p>
-    <w:p>
-      <w:pPr>
-        <w:rPr>
-          <w:rFonts w:ascii="Rockwell" w:hAnsi="Rockwell" w:cstheme="minorHAnsi"/>
-          <w:sz w:val="28"/>
-          <w:szCs w:val="28"/>
-        </w:rPr>
-      </w:pPr>
-    </w:p>
-    <w:p>
-      <w:pPr>
-        <w:rPr>
-          <w:rFonts w:ascii="Rockwell" w:hAnsi="Rockwell" w:cstheme="minorHAnsi"/>
-          <w:sz w:val="28"/>
-          <w:szCs w:val="28"/>
-        </w:rPr>
-      </w:pPr>
-      <w:r>
-        <w:rPr>
-          <w:rFonts w:ascii="Rockwell" w:hAnsi="Rockwell" w:cstheme="minorHAnsi"/>
-          <w:sz w:val="28"/>
-          <w:szCs w:val="28"/>
-        </w:rPr>
-        <w:t>if amount&gt;1000 :</w:t>
-      </w:r>
-    </w:p>
-    <w:p>
-      <w:pPr>
-        <w:rPr>
-          <w:rFonts w:ascii="Rockwell" w:hAnsi="Rockwell" w:cstheme="minorHAnsi"/>
-          <w:sz w:val="28"/>
-          <w:szCs w:val="28"/>
-        </w:rPr>
-      </w:pPr>
-      <w:r>
-        <w:rPr>
-          <w:rFonts w:ascii="Rockwell" w:hAnsi="Rockwell" w:cstheme="minorHAnsi"/>
-          <w:sz w:val="28"/>
-          <w:szCs w:val="28"/>
-        </w:rPr>
-        <w:t xml:space="preserve">    print("</w:t>
-      </w:r>
-      <w:proofErr w:type="spellStart"/>
-      <w:proofErr w:type="gramStart"/>
-      <w:r>
-        <w:rPr>
-          <w:rFonts w:ascii="Rockwell" w:hAnsi="Rockwell" w:cstheme="minorHAnsi"/>
-          <w:sz w:val="28"/>
-          <w:szCs w:val="28"/>
-        </w:rPr>
-        <w:t>Yeh..</w:t>
-      </w:r>
-      <w:proofErr w:type="gramEnd"/>
-      <w:r>
-        <w:rPr>
-          <w:rFonts w:ascii="Rockwell" w:hAnsi="Rockwell" w:cstheme="minorHAnsi"/>
-          <w:sz w:val="28"/>
-          <w:szCs w:val="28"/>
-        </w:rPr>
-        <w:t>discount</w:t>
-      </w:r>
-      <w:proofErr w:type="spellEnd"/>
-      <w:r>
-        <w:rPr>
-          <w:rFonts w:ascii="Rockwell" w:hAnsi="Rockwell" w:cstheme="minorHAnsi"/>
-          <w:sz w:val="28"/>
-          <w:szCs w:val="28"/>
-        </w:rPr>
-        <w:t xml:space="preserve"> 10% is applicable")</w:t>
-      </w:r>
-    </w:p>
-    <w:p>
-      <w:pPr>
-        <w:rPr>
-          <w:rFonts w:ascii="Rockwell" w:hAnsi="Rockwell" w:cstheme="minorHAnsi"/>
-          <w:sz w:val="28"/>
-          <w:szCs w:val="28"/>
-        </w:rPr>
-      </w:pPr>
-      <w:r>
-        <w:rPr>
-          <w:rFonts w:ascii="Rockwell" w:hAnsi="Rockwell" w:cstheme="minorHAnsi"/>
-          <w:sz w:val="28"/>
-          <w:szCs w:val="28"/>
-        </w:rPr>
-        <w:lastRenderedPageBreak/>
-        <w:t xml:space="preserve">    discount = amount*10/100</w:t>
-      </w:r>
-    </w:p>
-    <w:p>
-      <w:pPr>
-        <w:rPr>
-          <w:rFonts w:ascii="Rockwell" w:hAnsi="Rockwell" w:cstheme="minorHAnsi"/>
-          <w:sz w:val="28"/>
-          <w:szCs w:val="28"/>
-        </w:rPr>
-      </w:pPr>
-      <w:r>
-        <w:rPr>
-          <w:rFonts w:ascii="Rockwell" w:hAnsi="Rockwell" w:cstheme="minorHAnsi"/>
-          <w:sz w:val="28"/>
-          <w:szCs w:val="28"/>
-        </w:rPr>
-        <w:t xml:space="preserve">    amount = amount-discount</w:t>
-      </w:r>
-    </w:p>
-    <w:p>
-      <w:pPr>
-        <w:rPr>
-          <w:rFonts w:ascii="Rockwell" w:hAnsi="Rockwell" w:cstheme="minorHAnsi"/>
-          <w:sz w:val="28"/>
-          <w:szCs w:val="28"/>
-        </w:rPr>
-      </w:pPr>
-      <w:proofErr w:type="spellStart"/>
-      <w:r>
-        <w:rPr>
-          <w:rFonts w:ascii="Rockwell" w:hAnsi="Rockwell" w:cstheme="minorHAnsi"/>
-          <w:sz w:val="28"/>
-          <w:szCs w:val="28"/>
-        </w:rPr>
-        <w:t>elif</w:t>
-      </w:r>
-      <w:proofErr w:type="spellEnd"/>
-      <w:r>
-        <w:rPr>
-          <w:rFonts w:ascii="Rockwell" w:hAnsi="Rockwell" w:cstheme="minorHAnsi"/>
-          <w:sz w:val="28"/>
-          <w:szCs w:val="28"/>
-        </w:rPr>
-        <w:t xml:space="preserve"> amount&gt;500:</w:t>
-      </w:r>
-    </w:p>
-    <w:p>
-      <w:pPr>
-        <w:rPr>
-          <w:rFonts w:ascii="Rockwell" w:hAnsi="Rockwell" w:cstheme="minorHAnsi"/>
-          <w:sz w:val="28"/>
-          <w:szCs w:val="28"/>
-        </w:rPr>
-      </w:pPr>
-      <w:r>
-        <w:rPr>
-          <w:rFonts w:ascii="Rockwell" w:hAnsi="Rockwell" w:cstheme="minorHAnsi"/>
-          <w:sz w:val="28"/>
-          <w:szCs w:val="28"/>
-        </w:rPr>
-        <w:t xml:space="preserve">    print("</w:t>
-      </w:r>
-      <w:proofErr w:type="spellStart"/>
-      <w:proofErr w:type="gramStart"/>
-      <w:r>
-        <w:rPr>
-          <w:rFonts w:ascii="Rockwell" w:hAnsi="Rockwell" w:cstheme="minorHAnsi"/>
-          <w:sz w:val="28"/>
-          <w:szCs w:val="28"/>
-        </w:rPr>
-        <w:t>Yeh..</w:t>
-      </w:r>
-      <w:proofErr w:type="gramEnd"/>
-      <w:r>
-        <w:rPr>
-          <w:rFonts w:ascii="Rockwell" w:hAnsi="Rockwell" w:cstheme="minorHAnsi"/>
-          <w:sz w:val="28"/>
-          <w:szCs w:val="28"/>
-        </w:rPr>
-        <w:t>discount</w:t>
-      </w:r>
-      <w:proofErr w:type="spellEnd"/>
-      <w:r>
-        <w:rPr>
-          <w:rFonts w:ascii="Rockwell" w:hAnsi="Rockwell" w:cstheme="minorHAnsi"/>
-          <w:sz w:val="28"/>
-          <w:szCs w:val="28"/>
-        </w:rPr>
-        <w:t xml:space="preserve"> 5% is applicable")</w:t>
-      </w:r>
-    </w:p>
-    <w:p>
-      <w:pPr>
-        <w:rPr>
-          <w:rFonts w:ascii="Rockwell" w:hAnsi="Rockwell" w:cstheme="minorHAnsi"/>
-          <w:sz w:val="28"/>
-          <w:szCs w:val="28"/>
-        </w:rPr>
-      </w:pPr>
-      <w:r>
-        <w:rPr>
-          <w:rFonts w:ascii="Rockwell" w:hAnsi="Rockwell" w:cstheme="minorHAnsi"/>
-          <w:sz w:val="28"/>
-          <w:szCs w:val="28"/>
-        </w:rPr>
-        <w:t xml:space="preserve">    discount = amount*5/100</w:t>
-      </w:r>
-    </w:p>
-    <w:p>
-      <w:pPr>
-        <w:rPr>
-          <w:rFonts w:ascii="Rockwell" w:hAnsi="Rockwell" w:cstheme="minorHAnsi"/>
-          <w:sz w:val="28"/>
-          <w:szCs w:val="28"/>
-        </w:rPr>
-      </w:pPr>
-      <w:r>
-        <w:rPr>
-          <w:rFonts w:ascii="Rockwell" w:hAnsi="Rockwell" w:cstheme="minorHAnsi"/>
-          <w:sz w:val="28"/>
-          <w:szCs w:val="28"/>
-        </w:rPr>
-        <w:t xml:space="preserve">    amount = amount-discount</w:t>
-      </w:r>
-    </w:p>
-    <w:p>
-      <w:pPr>
-        <w:rPr>
-          <w:rFonts w:ascii="Rockwell" w:hAnsi="Rockwell" w:cstheme="minorHAnsi"/>
-          <w:sz w:val="28"/>
-          <w:szCs w:val="28"/>
-        </w:rPr>
-      </w:pPr>
-      <w:r>
-        <w:rPr>
-          <w:rFonts w:ascii="Rockwell" w:hAnsi="Rockwell" w:cstheme="minorHAnsi"/>
-          <w:sz w:val="28"/>
-          <w:szCs w:val="28"/>
-        </w:rPr>
-        <w:t>else:</w:t>
-      </w:r>
-    </w:p>
-    <w:p>
-      <w:pPr>
-        <w:rPr>
-          <w:rFonts w:ascii="Rockwell" w:hAnsi="Rockwell" w:cstheme="minorHAnsi"/>
-          <w:sz w:val="28"/>
-          <w:szCs w:val="28"/>
-        </w:rPr>
-      </w:pPr>
-      <w:r>
-        <w:rPr>
-          <w:rFonts w:ascii="Rockwell" w:hAnsi="Rockwell" w:cstheme="minorHAnsi"/>
-          <w:sz w:val="28"/>
-          <w:szCs w:val="28"/>
-        </w:rPr>
-        <w:t xml:space="preserve">    print("Discount is not applicable...")</w:t>
-      </w:r>
-    </w:p>
-    <w:p>
-      <w:pPr>
-        <w:rPr>
-          <w:rFonts w:ascii="Rockwell" w:hAnsi="Rockwell" w:cstheme="minorHAnsi"/>
-          <w:sz w:val="28"/>
-          <w:szCs w:val="28"/>
-        </w:rPr>
-      </w:pPr>
-    </w:p>
-    <w:p>
-      <w:pPr>
-        <w:rPr>
-          <w:rFonts w:ascii="Rockwell" w:hAnsi="Rockwell" w:cstheme="minorHAnsi"/>
-          <w:sz w:val="28"/>
-          <w:szCs w:val="28"/>
-        </w:rPr>
-      </w:pPr>
-      <w:r>
-        <w:rPr>
-          <w:rFonts w:ascii="Rockwell" w:hAnsi="Rockwell" w:cstheme="minorHAnsi"/>
-          <w:sz w:val="28"/>
-          <w:szCs w:val="28"/>
-        </w:rPr>
-        <w:t xml:space="preserve">print("The amount is </w:t>
-      </w:r>
-      <w:proofErr w:type="spellStart"/>
-      <w:r>
-        <w:rPr>
-          <w:rFonts w:ascii="Rockwell" w:hAnsi="Rockwell" w:cstheme="minorHAnsi"/>
-          <w:sz w:val="28"/>
-          <w:szCs w:val="28"/>
-        </w:rPr>
-        <w:t>payble</w:t>
-      </w:r>
-      <w:proofErr w:type="spellEnd"/>
-      <w:r>
-        <w:rPr>
-          <w:rFonts w:ascii="Rockwell" w:hAnsi="Rockwell" w:cstheme="minorHAnsi"/>
-          <w:sz w:val="28"/>
-          <w:szCs w:val="28"/>
-        </w:rPr>
-        <w:t xml:space="preserve"> </w:t>
-      </w:r>
-      <w:proofErr w:type="spellStart"/>
-      <w:r>
-        <w:rPr>
-          <w:rFonts w:ascii="Rockwell" w:hAnsi="Rockwell" w:cstheme="minorHAnsi"/>
-          <w:sz w:val="28"/>
-          <w:szCs w:val="28"/>
-        </w:rPr>
-        <w:t>Rs.",amount</w:t>
-      </w:r>
-      <w:proofErr w:type="spellEnd"/>
-      <w:r>
-        <w:rPr>
-          <w:rFonts w:ascii="Rockwell" w:hAnsi="Rockwell" w:cstheme="minorHAnsi"/>
-          <w:sz w:val="28"/>
-          <w:szCs w:val="28"/>
-        </w:rPr>
-        <w:t>)</w:t>
-      </w:r>
-    </w:p>
-    <w:p>
-      <w:pPr>
-        <w:rPr>
-          <w:rFonts w:ascii="Rockwell" w:hAnsi="Rockwell" w:cstheme="minorHAnsi"/>
-          <w:sz w:val="28"/>
-          <w:szCs w:val="28"/>
-        </w:rPr>
-      </w:pPr>
-    </w:p>
-    <w:p>
-      <w:pPr>
-        <w:rPr>
-          <w:rFonts w:cstheme="minorHAnsi"/>
-          <w:b/>
-          <w:bCs/>
-          <w:sz w:val="28"/>
-          <w:szCs w:val="28"/>
-        </w:rPr>
-      </w:pPr>
-      <w:r>
-        <w:rPr>
-          <w:rFonts w:cstheme="minorHAnsi"/>
-          <w:b/>
-          <w:bCs/>
-          <w:sz w:val="28"/>
-          <w:szCs w:val="28"/>
-          <w:highlight w:val="green"/>
-        </w:rPr>
-        <w:t>=&gt;Code 13</w:t>
-      </w:r>
-    </w:p>
-    <w:p>
-      <w:pPr>
-        <w:rPr>
-          <w:rFonts w:cstheme="minorHAnsi"/>
-          <w:b/>
-          <w:bCs/>
-          <w:sz w:val="28"/>
-          <w:szCs w:val="28"/>
-        </w:rPr>
-      </w:pPr>
-    </w:p>
-    <w:p>
-      <w:pPr>
-        <w:rPr>
-          <w:rFonts w:ascii="Rockwell" w:hAnsi="Rockwell" w:cstheme="minorHAnsi"/>
-          <w:sz w:val="28"/>
-          <w:szCs w:val="28"/>
-        </w:rPr>
-      </w:pPr>
-      <w:r>
-        <w:rPr>
-          <w:rFonts w:ascii="Rockwell" w:hAnsi="Rockwell" w:cstheme="minorHAnsi"/>
-          <w:sz w:val="28"/>
-          <w:szCs w:val="28"/>
-        </w:rPr>
-        <w:t>#love calculator</w:t>
-      </w:r>
-    </w:p>
-    <w:p>
-      <w:pPr>
-        <w:rPr>
-          <w:rFonts w:ascii="Rockwell" w:hAnsi="Rockwell" w:cstheme="minorHAnsi"/>
-          <w:sz w:val="28"/>
-          <w:szCs w:val="28"/>
-        </w:rPr>
-      </w:pPr>
-      <w:r>
-        <w:rPr>
-          <w:rFonts w:ascii="Rockwell" w:hAnsi="Rockwell" w:cstheme="minorHAnsi"/>
-          <w:sz w:val="28"/>
-          <w:szCs w:val="28"/>
-        </w:rPr>
-        <w:t xml:space="preserve">name1 = input('Enter your </w:t>
-      </w:r>
-      <w:proofErr w:type="spellStart"/>
-      <w:r>
-        <w:rPr>
-          <w:rFonts w:ascii="Rockwell" w:hAnsi="Rockwell" w:cstheme="minorHAnsi"/>
-          <w:sz w:val="28"/>
-          <w:szCs w:val="28"/>
-        </w:rPr>
-        <w:t>Firstname</w:t>
-      </w:r>
-      <w:proofErr w:type="spellEnd"/>
-      <w:r>
-        <w:rPr>
-          <w:rFonts w:ascii="Rockwell" w:hAnsi="Rockwell" w:cstheme="minorHAnsi"/>
-          <w:sz w:val="28"/>
-          <w:szCs w:val="28"/>
-        </w:rPr>
-        <w:t xml:space="preserve"> : \n')</w:t>
-      </w:r>
-    </w:p>
-    <w:p>
-      <w:pPr>
-        <w:rPr>
-          <w:rFonts w:ascii="Rockwell" w:hAnsi="Rockwell" w:cstheme="minorHAnsi"/>
-          <w:sz w:val="28"/>
-          <w:szCs w:val="28"/>
-        </w:rPr>
-      </w:pPr>
-      <w:r>
-        <w:rPr>
-          <w:rFonts w:ascii="Rockwell" w:hAnsi="Rockwell" w:cstheme="minorHAnsi"/>
-          <w:sz w:val="28"/>
-          <w:szCs w:val="28"/>
-        </w:rPr>
-        <w:t xml:space="preserve">name2 = input("Enter his/her </w:t>
-      </w:r>
-      <w:proofErr w:type="spellStart"/>
-      <w:r>
-        <w:rPr>
-          <w:rFonts w:ascii="Rockwell" w:hAnsi="Rockwell" w:cstheme="minorHAnsi"/>
-          <w:sz w:val="28"/>
-          <w:szCs w:val="28"/>
-        </w:rPr>
-        <w:t>Firstname</w:t>
-      </w:r>
-      <w:proofErr w:type="spellEnd"/>
-      <w:r>
-        <w:rPr>
-          <w:rFonts w:ascii="Rockwell" w:hAnsi="Rockwell" w:cstheme="minorHAnsi"/>
-          <w:sz w:val="28"/>
-          <w:szCs w:val="28"/>
-        </w:rPr>
-        <w:t xml:space="preserve"> : \n")</w:t>
-      </w:r>
-    </w:p>
-    <w:p>
-      <w:pPr>
-        <w:rPr>
-          <w:rFonts w:ascii="Rockwell" w:hAnsi="Rockwell" w:cstheme="minorHAnsi"/>
-          <w:sz w:val="28"/>
-          <w:szCs w:val="28"/>
-        </w:rPr>
-      </w:pPr>
-    </w:p>
-    <w:p>
-      <w:pPr>
-        <w:rPr>
-          <w:rFonts w:ascii="Rockwell" w:hAnsi="Rockwell" w:cstheme="minorHAnsi"/>
-          <w:sz w:val="28"/>
-          <w:szCs w:val="28"/>
-        </w:rPr>
-      </w:pPr>
-      <w:r>
-        <w:rPr>
-          <w:rFonts w:ascii="Rockwell" w:hAnsi="Rockwell" w:cstheme="minorHAnsi"/>
-          <w:sz w:val="28"/>
-          <w:szCs w:val="28"/>
-        </w:rPr>
-        <w:t>combine = name1 + name2</w:t>
-      </w:r>
-    </w:p>
-    <w:p>
-      <w:pPr>
-        <w:rPr>
-          <w:rFonts w:ascii="Rockwell" w:hAnsi="Rockwell" w:cstheme="minorHAnsi"/>
-          <w:sz w:val="28"/>
-          <w:szCs w:val="28"/>
-        </w:rPr>
-      </w:pPr>
-      <w:proofErr w:type="spellStart"/>
-      <w:r>
-        <w:rPr>
-          <w:rFonts w:ascii="Rockwell" w:hAnsi="Rockwell" w:cstheme="minorHAnsi"/>
-          <w:sz w:val="28"/>
-          <w:szCs w:val="28"/>
-        </w:rPr>
-        <w:t>lower_case</w:t>
-      </w:r>
-      <w:proofErr w:type="spellEnd"/>
-      <w:r>
-        <w:rPr>
-          <w:rFonts w:ascii="Rockwell" w:hAnsi="Rockwell" w:cstheme="minorHAnsi"/>
-          <w:sz w:val="28"/>
-          <w:szCs w:val="28"/>
-        </w:rPr>
-        <w:t xml:space="preserve">  = </w:t>
-      </w:r>
-      <w:proofErr w:type="spellStart"/>
-      <w:r>
-        <w:rPr>
-          <w:rFonts w:ascii="Rockwell" w:hAnsi="Rockwell" w:cstheme="minorHAnsi"/>
-          <w:sz w:val="28"/>
-          <w:szCs w:val="28"/>
-        </w:rPr>
-        <w:t>combine.lower</w:t>
-      </w:r>
-      <w:proofErr w:type="spellEnd"/>
-      <w:r>
-        <w:rPr>
-          <w:rFonts w:ascii="Rockwell" w:hAnsi="Rockwell" w:cstheme="minorHAnsi"/>
-          <w:sz w:val="28"/>
-          <w:szCs w:val="28"/>
-        </w:rPr>
-        <w:t>()</w:t>
-      </w:r>
-    </w:p>
-    <w:p>
-      <w:pPr>
-        <w:rPr>
-          <w:rFonts w:ascii="Rockwell" w:hAnsi="Rockwell" w:cstheme="minorHAnsi"/>
-          <w:sz w:val="28"/>
-          <w:szCs w:val="28"/>
-        </w:rPr>
-      </w:pPr>
-    </w:p>
-    <w:p>
-      <w:pPr>
-        <w:rPr>
-          <w:rFonts w:ascii="Rockwell" w:hAnsi="Rockwell" w:cstheme="minorHAnsi"/>
-          <w:sz w:val="28"/>
-          <w:szCs w:val="28"/>
-        </w:rPr>
-      </w:pPr>
-      <w:r>
-        <w:rPr>
-          <w:rFonts w:ascii="Rockwell" w:hAnsi="Rockwell" w:cstheme="minorHAnsi"/>
-          <w:sz w:val="28"/>
-          <w:szCs w:val="28"/>
-        </w:rPr>
-        <w:t xml:space="preserve">t = </w:t>
-      </w:r>
-      <w:proofErr w:type="spellStart"/>
-      <w:r>
-        <w:rPr>
-          <w:rFonts w:ascii="Rockwell" w:hAnsi="Rockwell" w:cstheme="minorHAnsi"/>
-          <w:sz w:val="28"/>
-          <w:szCs w:val="28"/>
-        </w:rPr>
-        <w:t>lower_case.count</w:t>
-      </w:r>
-      <w:proofErr w:type="spellEnd"/>
-      <w:r>
-        <w:rPr>
-          <w:rFonts w:ascii="Rockwell" w:hAnsi="Rockwell" w:cstheme="minorHAnsi"/>
-          <w:sz w:val="28"/>
-          <w:szCs w:val="28"/>
-        </w:rPr>
-        <w:t>('t')</w:t>
-      </w:r>
-    </w:p>
-    <w:p>
-      <w:pPr>
-        <w:rPr>
-          <w:rFonts w:ascii="Rockwell" w:hAnsi="Rockwell" w:cstheme="minorHAnsi"/>
-          <w:sz w:val="28"/>
-          <w:szCs w:val="28"/>
-        </w:rPr>
-      </w:pPr>
-      <w:r>
-        <w:rPr>
-          <w:rFonts w:ascii="Rockwell" w:hAnsi="Rockwell" w:cstheme="minorHAnsi"/>
-          <w:sz w:val="28"/>
-          <w:szCs w:val="28"/>
-        </w:rPr>
-        <w:t xml:space="preserve">r = </w:t>
-      </w:r>
-      <w:proofErr w:type="spellStart"/>
-      <w:r>
-        <w:rPr>
-          <w:rFonts w:ascii="Rockwell" w:hAnsi="Rockwell" w:cstheme="minorHAnsi"/>
-          <w:sz w:val="28"/>
-          <w:szCs w:val="28"/>
-        </w:rPr>
-        <w:t>lower_case.count</w:t>
-      </w:r>
-      <w:proofErr w:type="spellEnd"/>
-      <w:r>
-        <w:rPr>
-          <w:rFonts w:ascii="Rockwell" w:hAnsi="Rockwell" w:cstheme="minorHAnsi"/>
-          <w:sz w:val="28"/>
-          <w:szCs w:val="28"/>
-        </w:rPr>
-        <w:t>('r')</w:t>
-      </w:r>
-    </w:p>
-    <w:p>
-      <w:pPr>
-        <w:rPr>
-          <w:rFonts w:ascii="Rockwell" w:hAnsi="Rockwell" w:cstheme="minorHAnsi"/>
-          <w:sz w:val="28"/>
-          <w:szCs w:val="28"/>
-        </w:rPr>
-      </w:pPr>
-      <w:r>
-        <w:rPr>
-          <w:rFonts w:ascii="Rockwell" w:hAnsi="Rockwell" w:cstheme="minorHAnsi"/>
-          <w:sz w:val="28"/>
-          <w:szCs w:val="28"/>
-        </w:rPr>
-        <w:t xml:space="preserve">u = </w:t>
-      </w:r>
-      <w:proofErr w:type="spellStart"/>
-      <w:r>
-        <w:rPr>
-          <w:rFonts w:ascii="Rockwell" w:hAnsi="Rockwell" w:cstheme="minorHAnsi"/>
-          <w:sz w:val="28"/>
-          <w:szCs w:val="28"/>
-        </w:rPr>
-        <w:t>lower_case.count</w:t>
-      </w:r>
-      <w:proofErr w:type="spellEnd"/>
-      <w:r>
-        <w:rPr>
-          <w:rFonts w:ascii="Rockwell" w:hAnsi="Rockwell" w:cstheme="minorHAnsi"/>
-          <w:sz w:val="28"/>
-          <w:szCs w:val="28"/>
-        </w:rPr>
-        <w:t>('u')</w:t>
-      </w:r>
-    </w:p>
-    <w:p>
-      <w:pPr>
-        <w:rPr>
-          <w:rFonts w:ascii="Rockwell" w:hAnsi="Rockwell" w:cstheme="minorHAnsi"/>
-          <w:sz w:val="28"/>
-          <w:szCs w:val="28"/>
-        </w:rPr>
-      </w:pPr>
-      <w:r>
-        <w:rPr>
-          <w:rFonts w:ascii="Rockwell" w:hAnsi="Rockwell" w:cstheme="minorHAnsi"/>
-          <w:sz w:val="28"/>
-          <w:szCs w:val="28"/>
-        </w:rPr>
-        <w:t xml:space="preserve">e = </w:t>
-      </w:r>
-      <w:proofErr w:type="spellStart"/>
-      <w:r>
-        <w:rPr>
-          <w:rFonts w:ascii="Rockwell" w:hAnsi="Rockwell" w:cstheme="minorHAnsi"/>
-          <w:sz w:val="28"/>
-          <w:szCs w:val="28"/>
-        </w:rPr>
-        <w:t>lower_case.count</w:t>
-      </w:r>
-      <w:proofErr w:type="spellEnd"/>
-      <w:r>
-        <w:rPr>
-          <w:rFonts w:ascii="Rockwell" w:hAnsi="Rockwell" w:cstheme="minorHAnsi"/>
-          <w:sz w:val="28"/>
-          <w:szCs w:val="28"/>
-        </w:rPr>
-        <w:t>('e')</w:t>
-      </w:r>
-    </w:p>
-    <w:p>
-      <w:pPr>
-        <w:rPr>
-          <w:rFonts w:ascii="Rockwell" w:hAnsi="Rockwell" w:cstheme="minorHAnsi"/>
-          <w:sz w:val="28"/>
-          <w:szCs w:val="28"/>
-        </w:rPr>
-      </w:pPr>
-    </w:p>
-    <w:p>
-      <w:pPr>
-        <w:rPr>
-          <w:rFonts w:ascii="Rockwell" w:hAnsi="Rockwell" w:cstheme="minorHAnsi"/>
-          <w:sz w:val="28"/>
-          <w:szCs w:val="28"/>
-        </w:rPr>
-      </w:pPr>
-      <w:r>
-        <w:rPr>
-          <w:rFonts w:ascii="Rockwell" w:hAnsi="Rockwell" w:cstheme="minorHAnsi"/>
-          <w:sz w:val="28"/>
-          <w:szCs w:val="28"/>
-        </w:rPr>
-        <w:t>true = t + r + u + e</w:t>
-      </w:r>
-    </w:p>
-    <w:p>
-      <w:pPr>
-        <w:rPr>
-          <w:rFonts w:ascii="Rockwell" w:hAnsi="Rockwell" w:cstheme="minorHAnsi"/>
-          <w:sz w:val="28"/>
-          <w:szCs w:val="28"/>
-        </w:rPr>
-      </w:pPr>
-    </w:p>
-    <w:p>
-      <w:pPr>
-        <w:rPr>
-          <w:rFonts w:ascii="Rockwell" w:hAnsi="Rockwell" w:cstheme="minorHAnsi"/>
-          <w:sz w:val="28"/>
-          <w:szCs w:val="28"/>
-        </w:rPr>
-      </w:pPr>
-      <w:r>
-        <w:rPr>
-          <w:rFonts w:ascii="Rockwell" w:hAnsi="Rockwell" w:cstheme="minorHAnsi"/>
-          <w:sz w:val="28"/>
-          <w:szCs w:val="28"/>
-        </w:rPr>
-        <w:t xml:space="preserve">l = </w:t>
-      </w:r>
-      <w:proofErr w:type="spellStart"/>
-      <w:r>
-        <w:rPr>
-          <w:rFonts w:ascii="Rockwell" w:hAnsi="Rockwell" w:cstheme="minorHAnsi"/>
-          <w:sz w:val="28"/>
-          <w:szCs w:val="28"/>
-        </w:rPr>
-        <w:t>lower_case.count</w:t>
-      </w:r>
-      <w:proofErr w:type="spellEnd"/>
-      <w:r>
-        <w:rPr>
-          <w:rFonts w:ascii="Rockwell" w:hAnsi="Rockwell" w:cstheme="minorHAnsi"/>
-          <w:sz w:val="28"/>
-          <w:szCs w:val="28"/>
-        </w:rPr>
-        <w:t>('t')</w:t>
-      </w:r>
-    </w:p>
-    <w:p>
-      <w:pPr>
-        <w:rPr>
-          <w:rFonts w:ascii="Rockwell" w:hAnsi="Rockwell" w:cstheme="minorHAnsi"/>
-          <w:sz w:val="28"/>
-          <w:szCs w:val="28"/>
-        </w:rPr>
-      </w:pPr>
-      <w:r>
-        <w:rPr>
-          <w:rFonts w:ascii="Rockwell" w:hAnsi="Rockwell" w:cstheme="minorHAnsi"/>
-          <w:sz w:val="28"/>
-          <w:szCs w:val="28"/>
-        </w:rPr>
-        <w:t xml:space="preserve">o = </w:t>
-      </w:r>
-      <w:proofErr w:type="spellStart"/>
-      <w:r>
-        <w:rPr>
-          <w:rFonts w:ascii="Rockwell" w:hAnsi="Rockwell" w:cstheme="minorHAnsi"/>
-          <w:sz w:val="28"/>
-          <w:szCs w:val="28"/>
-        </w:rPr>
-        <w:t>lower_case.count</w:t>
-      </w:r>
-      <w:proofErr w:type="spellEnd"/>
-      <w:r>
-        <w:rPr>
-          <w:rFonts w:ascii="Rockwell" w:hAnsi="Rockwell" w:cstheme="minorHAnsi"/>
-          <w:sz w:val="28"/>
-          <w:szCs w:val="28"/>
-        </w:rPr>
-        <w:t>('r')</w:t>
-      </w:r>
-    </w:p>
-    <w:p>
-      <w:pPr>
-        <w:rPr>
-          <w:rFonts w:ascii="Rockwell" w:hAnsi="Rockwell" w:cstheme="minorHAnsi"/>
-          <w:sz w:val="28"/>
-          <w:szCs w:val="28"/>
-        </w:rPr>
-      </w:pPr>
-      <w:r>
-        <w:rPr>
-          <w:rFonts w:ascii="Rockwell" w:hAnsi="Rockwell" w:cstheme="minorHAnsi"/>
-          <w:sz w:val="28"/>
-          <w:szCs w:val="28"/>
-        </w:rPr>
-        <w:t xml:space="preserve">v = </w:t>
-      </w:r>
-      <w:proofErr w:type="spellStart"/>
-      <w:r>
-        <w:rPr>
-          <w:rFonts w:ascii="Rockwell" w:hAnsi="Rockwell" w:cstheme="minorHAnsi"/>
-          <w:sz w:val="28"/>
-          <w:szCs w:val="28"/>
-        </w:rPr>
-        <w:t>lower_case.count</w:t>
-      </w:r>
-      <w:proofErr w:type="spellEnd"/>
-      <w:r>
-        <w:rPr>
-          <w:rFonts w:ascii="Rockwell" w:hAnsi="Rockwell" w:cstheme="minorHAnsi"/>
-          <w:sz w:val="28"/>
-          <w:szCs w:val="28"/>
-        </w:rPr>
-        <w:t>('u')</w:t>
-      </w:r>
-    </w:p>
-    <w:p>
-      <w:pPr>
-        <w:rPr>
-          <w:rFonts w:ascii="Rockwell" w:hAnsi="Rockwell" w:cstheme="minorHAnsi"/>
-          <w:sz w:val="28"/>
-          <w:szCs w:val="28"/>
-        </w:rPr>
-      </w:pPr>
-      <w:r>
-        <w:rPr>
-          <w:rFonts w:ascii="Rockwell" w:hAnsi="Rockwell" w:cstheme="minorHAnsi"/>
-          <w:sz w:val="28"/>
-          <w:szCs w:val="28"/>
-        </w:rPr>
-        <w:t xml:space="preserve">e = </w:t>
-      </w:r>
-      <w:proofErr w:type="spellStart"/>
-      <w:r>
-        <w:rPr>
-          <w:rFonts w:ascii="Rockwell" w:hAnsi="Rockwell" w:cstheme="minorHAnsi"/>
-          <w:sz w:val="28"/>
-          <w:szCs w:val="28"/>
-        </w:rPr>
-        <w:t>lower_case.count</w:t>
-      </w:r>
-      <w:proofErr w:type="spellEnd"/>
-      <w:r>
-        <w:rPr>
-          <w:rFonts w:ascii="Rockwell" w:hAnsi="Rockwell" w:cstheme="minorHAnsi"/>
-          <w:sz w:val="28"/>
-          <w:szCs w:val="28"/>
-        </w:rPr>
-        <w:t>('e')</w:t>
-      </w:r>
-    </w:p>
-    <w:p>
-      <w:pPr>
-        <w:rPr>
-          <w:rFonts w:ascii="Rockwell" w:hAnsi="Rockwell" w:cstheme="minorHAnsi"/>
-          <w:sz w:val="28"/>
-          <w:szCs w:val="28"/>
-        </w:rPr>
-      </w:pPr>
-    </w:p>
-    <w:p>
-      <w:pPr>
-        <w:rPr>
-          <w:rFonts w:ascii="Rockwell" w:hAnsi="Rockwell" w:cstheme="minorHAnsi"/>
-          <w:sz w:val="28"/>
-          <w:szCs w:val="28"/>
-        </w:rPr>
-      </w:pPr>
-      <w:r>
-        <w:rPr>
-          <w:rFonts w:ascii="Rockwell" w:hAnsi="Rockwell" w:cstheme="minorHAnsi"/>
-          <w:sz w:val="28"/>
-          <w:szCs w:val="28"/>
-        </w:rPr>
-        <w:t>love = l + o + v + e</w:t>
-      </w:r>
-    </w:p>
-    <w:p>
-      <w:pPr>
-        <w:rPr>
-          <w:rFonts w:ascii="Rockwell" w:hAnsi="Rockwell" w:cstheme="minorHAnsi"/>
-          <w:sz w:val="28"/>
-          <w:szCs w:val="28"/>
-        </w:rPr>
-      </w:pPr>
-      <w:proofErr w:type="spellStart"/>
-      <w:r>
-        <w:rPr>
-          <w:rFonts w:ascii="Rockwell" w:hAnsi="Rockwell" w:cstheme="minorHAnsi"/>
-          <w:sz w:val="28"/>
-          <w:szCs w:val="28"/>
-        </w:rPr>
-        <w:t>love_score</w:t>
-      </w:r>
-      <w:proofErr w:type="spellEnd"/>
-      <w:r>
-        <w:rPr>
-          <w:rFonts w:ascii="Rockwell" w:hAnsi="Rockwell" w:cstheme="minorHAnsi"/>
-          <w:sz w:val="28"/>
-          <w:szCs w:val="28"/>
-        </w:rPr>
-        <w:t xml:space="preserve"> = int(str( true) + str(love))</w:t>
-      </w:r>
-    </w:p>
-    <w:p>
-      <w:pPr>
-        <w:rPr>
-          <w:rFonts w:ascii="Rockwell" w:hAnsi="Rockwell" w:cstheme="minorHAnsi"/>
-          <w:sz w:val="28"/>
-          <w:szCs w:val="28"/>
-        </w:rPr>
-      </w:pPr>
-    </w:p>
-    <w:p>
-      <w:pPr>
-        <w:rPr>
-          <w:rFonts w:ascii="Rockwell" w:hAnsi="Rockwell" w:cstheme="minorHAnsi"/>
-          <w:sz w:val="28"/>
-          <w:szCs w:val="28"/>
-        </w:rPr>
-      </w:pPr>
-      <w:r>
-        <w:rPr>
-          <w:rFonts w:ascii="Rockwell" w:hAnsi="Rockwell" w:cstheme="minorHAnsi"/>
-          <w:sz w:val="28"/>
-          <w:szCs w:val="28"/>
-        </w:rPr>
-        <w:t xml:space="preserve">if ( </w:t>
-      </w:r>
-      <w:proofErr w:type="spellStart"/>
-      <w:r>
-        <w:rPr>
-          <w:rFonts w:ascii="Rockwell" w:hAnsi="Rockwell" w:cstheme="minorHAnsi"/>
-          <w:sz w:val="28"/>
-          <w:szCs w:val="28"/>
-        </w:rPr>
-        <w:t>love_score</w:t>
-      </w:r>
-      <w:proofErr w:type="spellEnd"/>
-      <w:r>
-        <w:rPr>
-          <w:rFonts w:ascii="Rockwell" w:hAnsi="Rockwell" w:cstheme="minorHAnsi"/>
-          <w:sz w:val="28"/>
-          <w:szCs w:val="28"/>
-        </w:rPr>
-        <w:t xml:space="preserve"> &gt;=10 and </w:t>
-      </w:r>
-      <w:proofErr w:type="spellStart"/>
-      <w:r>
-        <w:rPr>
-          <w:rFonts w:ascii="Rockwell" w:hAnsi="Rockwell" w:cstheme="minorHAnsi"/>
-          <w:sz w:val="28"/>
-          <w:szCs w:val="28"/>
-        </w:rPr>
-        <w:t>love_score</w:t>
-      </w:r>
-      <w:proofErr w:type="spellEnd"/>
-      <w:r>
-        <w:rPr>
-          <w:rFonts w:ascii="Rockwell" w:hAnsi="Rockwell" w:cstheme="minorHAnsi"/>
-          <w:sz w:val="28"/>
-          <w:szCs w:val="28"/>
-        </w:rPr>
-        <w:t xml:space="preserve"> &lt; 40 ) :</w:t>
-      </w:r>
-    </w:p>
-    <w:p>
-      <w:pPr>
-        <w:rPr>
-          <w:rFonts w:ascii="Rockwell" w:hAnsi="Rockwell" w:cstheme="minorHAnsi"/>
-          <w:sz w:val="28"/>
-          <w:szCs w:val="28"/>
-        </w:rPr>
-      </w:pPr>
-      <w:r>
-        <w:rPr>
-          <w:rFonts w:ascii="Rockwell" w:hAnsi="Rockwell" w:cstheme="minorHAnsi"/>
-          <w:sz w:val="28"/>
-          <w:szCs w:val="28"/>
-        </w:rPr>
-        <w:t xml:space="preserve">    print(</w:t>
-      </w:r>
-      <w:proofErr w:type="spellStart"/>
-      <w:r>
-        <w:rPr>
-          <w:rFonts w:ascii="Rockwell" w:hAnsi="Rockwell" w:cstheme="minorHAnsi"/>
-          <w:sz w:val="28"/>
-          <w:szCs w:val="28"/>
-        </w:rPr>
-        <w:t>f"Your</w:t>
-      </w:r>
-      <w:proofErr w:type="spellEnd"/>
-      <w:r>
-        <w:rPr>
-          <w:rFonts w:ascii="Rockwell" w:hAnsi="Rockwell" w:cstheme="minorHAnsi"/>
-          <w:sz w:val="28"/>
-          <w:szCs w:val="28"/>
-        </w:rPr>
-        <w:t xml:space="preserve"> love score is {</w:t>
-      </w:r>
-      <w:proofErr w:type="spellStart"/>
-      <w:r>
-        <w:rPr>
-          <w:rFonts w:ascii="Rockwell" w:hAnsi="Rockwell" w:cstheme="minorHAnsi"/>
-          <w:sz w:val="28"/>
-          <w:szCs w:val="28"/>
-        </w:rPr>
-        <w:t>love_score</w:t>
-      </w:r>
-      <w:proofErr w:type="spellEnd"/>
-      <w:r>
-        <w:rPr>
-          <w:rFonts w:ascii="Rockwell" w:hAnsi="Rockwell" w:cstheme="minorHAnsi"/>
-          <w:sz w:val="28"/>
-          <w:szCs w:val="28"/>
-        </w:rPr>
-        <w:t>} which is low and you have attraction towards {name2}.")</w:t>
-      </w:r>
-    </w:p>
-    <w:p>
-      <w:pPr>
-        <w:rPr>
-          <w:rFonts w:ascii="Rockwell" w:hAnsi="Rockwell" w:cstheme="minorHAnsi"/>
-          <w:sz w:val="28"/>
-          <w:szCs w:val="28"/>
-        </w:rPr>
-      </w:pPr>
-    </w:p>
-    <w:p>
-      <w:pPr>
-        <w:rPr>
-          <w:rFonts w:ascii="Rockwell" w:hAnsi="Rockwell" w:cstheme="minorHAnsi"/>
-          <w:sz w:val="28"/>
-          <w:szCs w:val="28"/>
-        </w:rPr>
-      </w:pPr>
-      <w:proofErr w:type="spellStart"/>
-      <w:r>
-        <w:rPr>
-          <w:rFonts w:ascii="Rockwell" w:hAnsi="Rockwell" w:cstheme="minorHAnsi"/>
-          <w:sz w:val="28"/>
-          <w:szCs w:val="28"/>
-        </w:rPr>
-        <w:t>elif</w:t>
-      </w:r>
-      <w:proofErr w:type="spellEnd"/>
-      <w:r>
-        <w:rPr>
-          <w:rFonts w:ascii="Rockwell" w:hAnsi="Rockwell" w:cstheme="minorHAnsi"/>
-          <w:sz w:val="28"/>
-          <w:szCs w:val="28"/>
-        </w:rPr>
-        <w:t xml:space="preserve"> ( </w:t>
-      </w:r>
-      <w:proofErr w:type="spellStart"/>
-      <w:r>
-        <w:rPr>
-          <w:rFonts w:ascii="Rockwell" w:hAnsi="Rockwell" w:cstheme="minorHAnsi"/>
-          <w:sz w:val="28"/>
-          <w:szCs w:val="28"/>
-        </w:rPr>
-        <w:t>love_score</w:t>
-      </w:r>
-      <w:proofErr w:type="spellEnd"/>
-      <w:r>
-        <w:rPr>
-          <w:rFonts w:ascii="Rockwell" w:hAnsi="Rockwell" w:cstheme="minorHAnsi"/>
-          <w:sz w:val="28"/>
-          <w:szCs w:val="28"/>
-        </w:rPr>
-        <w:t xml:space="preserve"> &gt;=40 and </w:t>
-      </w:r>
-      <w:proofErr w:type="spellStart"/>
-      <w:r>
-        <w:rPr>
-          <w:rFonts w:ascii="Rockwell" w:hAnsi="Rockwell" w:cstheme="minorHAnsi"/>
-          <w:sz w:val="28"/>
-          <w:szCs w:val="28"/>
-        </w:rPr>
-        <w:t>love_score</w:t>
-      </w:r>
-      <w:proofErr w:type="spellEnd"/>
-      <w:r>
-        <w:rPr>
-          <w:rFonts w:ascii="Rockwell" w:hAnsi="Rockwell" w:cstheme="minorHAnsi"/>
-          <w:sz w:val="28"/>
-          <w:szCs w:val="28"/>
-        </w:rPr>
-        <w:t xml:space="preserve"> &lt; 60 ) :</w:t>
-      </w:r>
-    </w:p>
-    <w:p>
-      <w:pPr>
-        <w:rPr>
-          <w:rFonts w:ascii="Rockwell" w:hAnsi="Rockwell" w:cstheme="minorHAnsi"/>
-          <w:sz w:val="28"/>
-          <w:szCs w:val="28"/>
-        </w:rPr>
-      </w:pPr>
-      <w:r>
-        <w:rPr>
-          <w:rFonts w:ascii="Rockwell" w:hAnsi="Rockwell" w:cstheme="minorHAnsi"/>
-          <w:sz w:val="28"/>
-          <w:szCs w:val="28"/>
-        </w:rPr>
-        <w:t xml:space="preserve">    print(</w:t>
-      </w:r>
-      <w:proofErr w:type="spellStart"/>
-      <w:r>
-        <w:rPr>
-          <w:rFonts w:ascii="Rockwell" w:hAnsi="Rockwell" w:cstheme="minorHAnsi"/>
-          <w:sz w:val="28"/>
-          <w:szCs w:val="28"/>
-        </w:rPr>
-        <w:t>f"Your</w:t>
-      </w:r>
-      <w:proofErr w:type="spellEnd"/>
-      <w:r>
-        <w:rPr>
-          <w:rFonts w:ascii="Rockwell" w:hAnsi="Rockwell" w:cstheme="minorHAnsi"/>
-          <w:sz w:val="28"/>
-          <w:szCs w:val="28"/>
-        </w:rPr>
-        <w:t xml:space="preserve"> love score is {</w:t>
-      </w:r>
-      <w:proofErr w:type="spellStart"/>
-      <w:r>
-        <w:rPr>
-          <w:rFonts w:ascii="Rockwell" w:hAnsi="Rockwell" w:cstheme="minorHAnsi"/>
-          <w:sz w:val="28"/>
-          <w:szCs w:val="28"/>
-        </w:rPr>
-        <w:t>love_score</w:t>
-      </w:r>
-      <w:proofErr w:type="spellEnd"/>
-      <w:r>
-        <w:rPr>
-          <w:rFonts w:ascii="Rockwell" w:hAnsi="Rockwell" w:cstheme="minorHAnsi"/>
-          <w:sz w:val="28"/>
-          <w:szCs w:val="28"/>
-        </w:rPr>
-        <w:t>} which is medium and you can live in relation with {name2}.")</w:t>
-      </w:r>
-    </w:p>
-    <w:p>
-      <w:pPr>
-        <w:rPr>
-          <w:rFonts w:ascii="Rockwell" w:hAnsi="Rockwell" w:cstheme="minorHAnsi"/>
-          <w:sz w:val="28"/>
-          <w:szCs w:val="28"/>
-        </w:rPr>
-      </w:pPr>
-    </w:p>
-    <w:p>
-      <w:pPr>
-        <w:rPr>
-          <w:rFonts w:ascii="Rockwell" w:hAnsi="Rockwell" w:cstheme="minorHAnsi"/>
-          <w:sz w:val="28"/>
-          <w:szCs w:val="28"/>
-        </w:rPr>
-      </w:pPr>
-      <w:proofErr w:type="spellStart"/>
-      <w:r>
-        <w:rPr>
-          <w:rFonts w:ascii="Rockwell" w:hAnsi="Rockwell" w:cstheme="minorHAnsi"/>
-          <w:sz w:val="28"/>
-          <w:szCs w:val="28"/>
-        </w:rPr>
-        <w:t>elif</w:t>
-      </w:r>
-      <w:proofErr w:type="spellEnd"/>
-      <w:r>
-        <w:rPr>
-          <w:rFonts w:ascii="Rockwell" w:hAnsi="Rockwell" w:cstheme="minorHAnsi"/>
-          <w:sz w:val="28"/>
-          <w:szCs w:val="28"/>
-        </w:rPr>
-        <w:t xml:space="preserve"> ( </w:t>
-      </w:r>
-      <w:proofErr w:type="spellStart"/>
-      <w:r>
-        <w:rPr>
-          <w:rFonts w:ascii="Rockwell" w:hAnsi="Rockwell" w:cstheme="minorHAnsi"/>
-          <w:sz w:val="28"/>
-          <w:szCs w:val="28"/>
-        </w:rPr>
-        <w:t>love_score</w:t>
-      </w:r>
-      <w:proofErr w:type="spellEnd"/>
-      <w:r>
-        <w:rPr>
-          <w:rFonts w:ascii="Rockwell" w:hAnsi="Rockwell" w:cstheme="minorHAnsi"/>
-          <w:sz w:val="28"/>
-          <w:szCs w:val="28"/>
-        </w:rPr>
-        <w:t xml:space="preserve"> &gt;=60 and </w:t>
-      </w:r>
-      <w:proofErr w:type="spellStart"/>
-      <w:r>
-        <w:rPr>
-          <w:rFonts w:ascii="Rockwell" w:hAnsi="Rockwell" w:cstheme="minorHAnsi"/>
-          <w:sz w:val="28"/>
-          <w:szCs w:val="28"/>
-        </w:rPr>
-        <w:t>love_score</w:t>
-      </w:r>
-      <w:proofErr w:type="spellEnd"/>
-      <w:r>
-        <w:rPr>
-          <w:rFonts w:ascii="Rockwell" w:hAnsi="Rockwell" w:cstheme="minorHAnsi"/>
-          <w:sz w:val="28"/>
-          <w:szCs w:val="28"/>
-        </w:rPr>
-        <w:t xml:space="preserve"> &lt; 100 ) :</w:t>
-      </w:r>
-    </w:p>
-    <w:p>
-      <w:pPr>
-        <w:rPr>
-          <w:rFonts w:ascii="Rockwell" w:hAnsi="Rockwell" w:cstheme="minorHAnsi"/>
-          <w:sz w:val="28"/>
-          <w:szCs w:val="28"/>
-        </w:rPr>
-      </w:pPr>
-      <w:r>
-        <w:rPr>
-          <w:rFonts w:ascii="Rockwell" w:hAnsi="Rockwell" w:cstheme="minorHAnsi"/>
-          <w:sz w:val="28"/>
-          <w:szCs w:val="28"/>
-        </w:rPr>
-        <w:t xml:space="preserve">    print(</w:t>
-      </w:r>
-      <w:proofErr w:type="spellStart"/>
-      <w:r>
-        <w:rPr>
-          <w:rFonts w:ascii="Rockwell" w:hAnsi="Rockwell" w:cstheme="minorHAnsi"/>
-          <w:sz w:val="28"/>
-          <w:szCs w:val="28"/>
-        </w:rPr>
-        <w:t>f"Your</w:t>
-      </w:r>
-      <w:proofErr w:type="spellEnd"/>
-      <w:r>
-        <w:rPr>
-          <w:rFonts w:ascii="Rockwell" w:hAnsi="Rockwell" w:cstheme="minorHAnsi"/>
-          <w:sz w:val="28"/>
-          <w:szCs w:val="28"/>
-        </w:rPr>
-        <w:t xml:space="preserve"> love score is {</w:t>
-      </w:r>
-      <w:proofErr w:type="spellStart"/>
-      <w:r>
-        <w:rPr>
-          <w:rFonts w:ascii="Rockwell" w:hAnsi="Rockwell" w:cstheme="minorHAnsi"/>
-          <w:sz w:val="28"/>
-          <w:szCs w:val="28"/>
-        </w:rPr>
-        <w:t>love_score</w:t>
-      </w:r>
-      <w:proofErr w:type="spellEnd"/>
-      <w:r>
-        <w:rPr>
-          <w:rFonts w:ascii="Rockwell" w:hAnsi="Rockwell" w:cstheme="minorHAnsi"/>
-          <w:sz w:val="28"/>
-          <w:szCs w:val="28"/>
-        </w:rPr>
-        <w:t>} which is high and you have true love for {name2}.\n Congrats you got your first love !!!")</w:t>
-      </w:r>
-    </w:p>
-    <w:p>
-      <w:pPr>
-        <w:rPr>
-          <w:rFonts w:ascii="Rockwell" w:hAnsi="Rockwell" w:cstheme="minorHAnsi"/>
-          <w:sz w:val="28"/>
-          <w:szCs w:val="28"/>
-        </w:rPr>
-      </w:pPr>
-    </w:p>
-    <w:p>
-      <w:pPr>
-        <w:rPr>
-          <w:rFonts w:ascii="Rockwell" w:hAnsi="Rockwell" w:cstheme="minorHAnsi"/>
-          <w:sz w:val="28"/>
-          <w:szCs w:val="28"/>
-        </w:rPr>
-      </w:pPr>
-      <w:proofErr w:type="spellStart"/>
-      <w:r>
-        <w:rPr>
-          <w:rFonts w:ascii="Rockwell" w:hAnsi="Rockwell" w:cstheme="minorHAnsi"/>
-          <w:sz w:val="28"/>
-          <w:szCs w:val="28"/>
-        </w:rPr>
-        <w:t>elif</w:t>
-      </w:r>
-      <w:proofErr w:type="spellEnd"/>
-      <w:r>
-        <w:rPr>
-          <w:rFonts w:ascii="Rockwell" w:hAnsi="Rockwell" w:cstheme="minorHAnsi"/>
-          <w:sz w:val="28"/>
-          <w:szCs w:val="28"/>
-        </w:rPr>
-        <w:t xml:space="preserve"> ( </w:t>
-      </w:r>
-      <w:proofErr w:type="spellStart"/>
-      <w:r>
-        <w:rPr>
-          <w:rFonts w:ascii="Rockwell" w:hAnsi="Rockwell" w:cstheme="minorHAnsi"/>
-          <w:sz w:val="28"/>
-          <w:szCs w:val="28"/>
-        </w:rPr>
-        <w:t>love_score</w:t>
-      </w:r>
-      <w:proofErr w:type="spellEnd"/>
-      <w:r>
-        <w:rPr>
-          <w:rFonts w:ascii="Rockwell" w:hAnsi="Rockwell" w:cstheme="minorHAnsi"/>
-          <w:sz w:val="28"/>
-          <w:szCs w:val="28"/>
-        </w:rPr>
-        <w:t xml:space="preserve"> &gt;=1 ):</w:t>
-      </w:r>
-    </w:p>
-    <w:p>
-      <w:pPr>
-        <w:rPr>
-          <w:rFonts w:ascii="Rockwell" w:hAnsi="Rockwell" w:cstheme="minorHAnsi"/>
-          <w:sz w:val="28"/>
-          <w:szCs w:val="28"/>
-        </w:rPr>
-      </w:pPr>
-      <w:r>
-        <w:rPr>
-          <w:rFonts w:ascii="Rockwell" w:hAnsi="Rockwell" w:cstheme="minorHAnsi"/>
-          <w:sz w:val="28"/>
-          <w:szCs w:val="28"/>
-        </w:rPr>
-        <w:t xml:space="preserve">    print(</w:t>
-      </w:r>
-      <w:proofErr w:type="spellStart"/>
-      <w:r>
-        <w:rPr>
-          <w:rFonts w:ascii="Rockwell" w:hAnsi="Rockwell" w:cstheme="minorHAnsi"/>
-          <w:sz w:val="28"/>
-          <w:szCs w:val="28"/>
-        </w:rPr>
-        <w:t>f"Your</w:t>
-      </w:r>
-      <w:proofErr w:type="spellEnd"/>
-      <w:r>
-        <w:rPr>
-          <w:rFonts w:ascii="Rockwell" w:hAnsi="Rockwell" w:cstheme="minorHAnsi"/>
-          <w:sz w:val="28"/>
-          <w:szCs w:val="28"/>
-        </w:rPr>
-        <w:t xml:space="preserve"> love score is {</w:t>
-      </w:r>
-      <w:proofErr w:type="spellStart"/>
-      <w:r>
-        <w:rPr>
-          <w:rFonts w:ascii="Rockwell" w:hAnsi="Rockwell" w:cstheme="minorHAnsi"/>
-          <w:sz w:val="28"/>
-          <w:szCs w:val="28"/>
-        </w:rPr>
-        <w:t>love_score</w:t>
-      </w:r>
-      <w:proofErr w:type="spellEnd"/>
-      <w:r>
-        <w:rPr>
-          <w:rFonts w:ascii="Rockwell" w:hAnsi="Rockwell" w:cstheme="minorHAnsi"/>
-          <w:sz w:val="28"/>
-          <w:szCs w:val="28"/>
-        </w:rPr>
-        <w:t>} which is very low so leave it !!")</w:t>
-      </w:r>
-    </w:p>
-    <w:p>
-      <w:pPr>
-        <w:rPr>
-          <w:rFonts w:ascii="Rockwell" w:hAnsi="Rockwell" w:cstheme="minorHAnsi"/>
-          <w:sz w:val="28"/>
-          <w:szCs w:val="28"/>
-        </w:rPr>
-      </w:pPr>
-    </w:p>
-    <w:p>
-      <w:pPr>
-        <w:rPr>
-          <w:rFonts w:ascii="Rockwell" w:hAnsi="Rockwell" w:cstheme="minorHAnsi"/>
-          <w:sz w:val="28"/>
-          <w:szCs w:val="28"/>
-        </w:rPr>
-      </w:pPr>
-      <w:r>
-        <w:rPr>
-          <w:rFonts w:ascii="Rockwell" w:hAnsi="Rockwell" w:cstheme="minorHAnsi"/>
-          <w:sz w:val="28"/>
-          <w:szCs w:val="28"/>
-        </w:rPr>
-        <w:t>else :</w:t>
-      </w:r>
-    </w:p>
-    <w:p>
-      <w:pPr>
-        <w:rPr>
-          <w:rFonts w:ascii="Rockwell" w:hAnsi="Rockwell" w:cstheme="minorHAnsi"/>
-          <w:sz w:val="28"/>
-          <w:szCs w:val="28"/>
-        </w:rPr>
-      </w:pPr>
-      <w:r>
-        <w:rPr>
-          <w:rFonts w:ascii="Rockwell" w:hAnsi="Rockwell" w:cstheme="minorHAnsi"/>
-          <w:sz w:val="28"/>
-          <w:szCs w:val="28"/>
-        </w:rPr>
-        <w:t xml:space="preserve">    print(</w:t>
-      </w:r>
-      <w:proofErr w:type="spellStart"/>
-      <w:r>
-        <w:rPr>
-          <w:rFonts w:ascii="Rockwell" w:hAnsi="Rockwell" w:cstheme="minorHAnsi"/>
-          <w:sz w:val="28"/>
-          <w:szCs w:val="28"/>
-        </w:rPr>
-        <w:t>f"Invalid</w:t>
-      </w:r>
-      <w:proofErr w:type="spellEnd"/>
-      <w:r>
-        <w:rPr>
-          <w:rFonts w:ascii="Rockwell" w:hAnsi="Rockwell" w:cstheme="minorHAnsi"/>
-          <w:sz w:val="28"/>
-          <w:szCs w:val="28"/>
-        </w:rPr>
-        <w:t xml:space="preserve"> input ! please give valid input</w:t>
-      </w:r>
-      <w:proofErr w:type="gramStart"/>
-      <w:r>
-        <w:rPr>
-          <w:rFonts w:ascii="Rockwell" w:hAnsi="Rockwell" w:cstheme="minorHAnsi"/>
-          <w:sz w:val="28"/>
-          <w:szCs w:val="28"/>
-        </w:rPr>
-        <w:t>.....</w:t>
-      </w:r>
-      <w:proofErr w:type="gramEnd"/>
-      <w:r>
-        <w:rPr>
-          <w:rFonts w:ascii="Rockwell" w:hAnsi="Rockwell" w:cstheme="minorHAnsi"/>
-          <w:sz w:val="28"/>
-          <w:szCs w:val="28"/>
-        </w:rPr>
-        <w:t>")</w:t>
-      </w:r>
-    </w:p>
-    <w:p>
-      <w:pPr>
-        <w:rPr>
-          <w:rFonts w:cstheme="minorHAnsi"/>
-        </w:rPr>
-      </w:pPr>
-    </w:p>
-    <w:p>
-      <w:pPr>
-        <w:rPr>
-          <w:rFonts w:cstheme="minorHAnsi"/>
-          <w:b/>
-          <w:bCs/>
-          <w:sz w:val="28"/>
-          <w:szCs w:val="28"/>
-        </w:rPr>
-      </w:pPr>
-      <w:r>
-        <w:rPr>
-          <w:rFonts w:cstheme="minorHAnsi"/>
-        </w:rPr>
-        <w:t xml:space="preserve"> </w:t>
-      </w:r>
-      <w:r>
-        <w:rPr>
-          <w:rFonts w:cstheme="minorHAnsi"/>
-          <w:b/>
-          <w:bCs/>
-          <w:sz w:val="28"/>
-          <w:szCs w:val="28"/>
-          <w:highlight w:val="green"/>
-        </w:rPr>
-        <w:t>=&gt;Code 14</w:t>
-      </w:r>
-    </w:p>
-    <w:p>
-      <w:pPr>
-        <w:rPr>
-          <w:rFonts w:cstheme="minorHAnsi"/>
-          <w:b/>
-          <w:bCs/>
-          <w:sz w:val="28"/>
-          <w:szCs w:val="28"/>
-        </w:rPr>
-      </w:pPr>
-    </w:p>
-    <w:p>
-      <w:pPr>
-        <w:rPr>
-          <w:rFonts w:ascii="Rockwell" w:hAnsi="Rockwell" w:cstheme="minorHAnsi"/>
-          <w:sz w:val="28"/>
-          <w:szCs w:val="28"/>
-        </w:rPr>
-      </w:pPr>
-      <w:r>
-        <w:rPr>
-          <w:rFonts w:ascii="Rockwell" w:hAnsi="Rockwell" w:cstheme="minorHAnsi"/>
-          <w:sz w:val="28"/>
-          <w:szCs w:val="28"/>
-        </w:rPr>
-        <w:t>a = "datta"</w:t>
-      </w:r>
-    </w:p>
-    <w:p>
-      <w:pPr>
-        <w:rPr>
-          <w:rFonts w:ascii="Rockwell" w:hAnsi="Rockwell" w:cstheme="minorHAnsi"/>
-          <w:sz w:val="28"/>
-          <w:szCs w:val="28"/>
-        </w:rPr>
-      </w:pPr>
-      <w:r>
-        <w:rPr>
-          <w:rFonts w:ascii="Rockwell" w:hAnsi="Rockwell" w:cstheme="minorHAnsi"/>
-          <w:sz w:val="28"/>
-          <w:szCs w:val="28"/>
-        </w:rPr>
-        <w:t>a0 = a[0]</w:t>
-      </w:r>
-    </w:p>
-    <w:p>
-      <w:pPr>
-        <w:rPr>
-          <w:rFonts w:ascii="Rockwell" w:hAnsi="Rockwell" w:cstheme="minorHAnsi"/>
-          <w:sz w:val="28"/>
-          <w:szCs w:val="28"/>
-        </w:rPr>
-      </w:pPr>
-      <w:r>
-        <w:rPr>
-          <w:rFonts w:ascii="Rockwell" w:hAnsi="Rockwell" w:cstheme="minorHAnsi"/>
-          <w:sz w:val="28"/>
-          <w:szCs w:val="28"/>
-        </w:rPr>
-        <w:t>a1 = a[1]</w:t>
-      </w:r>
-    </w:p>
-    <w:p>
-      <w:pPr>
-        <w:rPr>
-          <w:rFonts w:ascii="Rockwell" w:hAnsi="Rockwell" w:cstheme="minorHAnsi"/>
-          <w:sz w:val="28"/>
-          <w:szCs w:val="28"/>
-        </w:rPr>
-      </w:pPr>
-      <w:r>
-        <w:rPr>
-          <w:rFonts w:ascii="Rockwell" w:hAnsi="Rockwell" w:cstheme="minorHAnsi"/>
-          <w:sz w:val="28"/>
-          <w:szCs w:val="28"/>
-        </w:rPr>
-        <w:t>a2 = a[2]</w:t>
-      </w:r>
-    </w:p>
-    <w:p>
-      <w:pPr>
-        <w:rPr>
-          <w:rFonts w:ascii="Rockwell" w:hAnsi="Rockwell" w:cstheme="minorHAnsi"/>
-          <w:sz w:val="28"/>
-          <w:szCs w:val="28"/>
-        </w:rPr>
-      </w:pPr>
-      <w:r>
-        <w:rPr>
-          <w:rFonts w:ascii="Rockwell" w:hAnsi="Rockwell" w:cstheme="minorHAnsi"/>
-          <w:sz w:val="28"/>
-          <w:szCs w:val="28"/>
-        </w:rPr>
-        <w:t>a3 = a[3]</w:t>
-      </w:r>
-    </w:p>
-    <w:p>
-      <w:pPr>
-        <w:rPr>
-          <w:rFonts w:ascii="Rockwell" w:hAnsi="Rockwell" w:cstheme="minorHAnsi"/>
-          <w:sz w:val="28"/>
-          <w:szCs w:val="28"/>
-        </w:rPr>
-      </w:pPr>
-      <w:r>
-        <w:rPr>
-          <w:rFonts w:ascii="Rockwell" w:hAnsi="Rockwell" w:cstheme="minorHAnsi"/>
-          <w:sz w:val="28"/>
-          <w:szCs w:val="28"/>
-        </w:rPr>
-        <w:t>a4 = a[4]</w:t>
-      </w:r>
-    </w:p>
-    <w:p>
-      <w:pPr>
-        <w:rPr>
-          <w:rFonts w:ascii="Rockwell" w:hAnsi="Rockwell" w:cstheme="minorHAnsi"/>
-          <w:sz w:val="28"/>
-          <w:szCs w:val="28"/>
-        </w:rPr>
-      </w:pPr>
-      <w:r>
-        <w:rPr>
-          <w:rFonts w:ascii="Rockwell" w:hAnsi="Rockwell" w:cstheme="minorHAnsi"/>
-          <w:sz w:val="28"/>
-          <w:szCs w:val="28"/>
-        </w:rPr>
-        <w:t>#string is reversed</w:t>
-      </w:r>
-    </w:p>
-    <w:p>
-      <w:pPr>
-        <w:rPr>
-          <w:rFonts w:ascii="Rockwell" w:hAnsi="Rockwell" w:cstheme="minorHAnsi"/>
-          <w:sz w:val="28"/>
-          <w:szCs w:val="28"/>
-        </w:rPr>
-      </w:pPr>
-      <w:r>
-        <w:rPr>
-          <w:rFonts w:ascii="Rockwell" w:hAnsi="Rockwell" w:cstheme="minorHAnsi"/>
-          <w:sz w:val="28"/>
-          <w:szCs w:val="28"/>
-        </w:rPr>
-        <w:t xml:space="preserve">print(a4+a3+a2+a1+a0) </w:t>
-      </w:r>
-    </w:p>
-    <w:p>
-      <w:pPr>
-        <w:rPr>
-          <w:rFonts w:cstheme="minorHAnsi"/>
-          <w:b/>
-          <w:bCs/>
-          <w:sz w:val="28"/>
-          <w:szCs w:val="28"/>
-        </w:rPr>
-      </w:pPr>
-    </w:p>
-    <w:p>
-      <w:pPr>
-        <w:rPr>
-          <w:rFonts w:cstheme="minorHAnsi"/>
-          <w:b/>
-          <w:bCs/>
-          <w:sz w:val="28"/>
-          <w:szCs w:val="28"/>
-        </w:rPr>
-      </w:pPr>
-      <w:r>
-        <w:rPr>
-          <w:rFonts w:cstheme="minorHAnsi"/>
-        </w:rPr>
-        <w:t xml:space="preserve"> </w:t>
-      </w:r>
-      <w:r>
-        <w:rPr>
-          <w:rFonts w:cstheme="minorHAnsi"/>
-          <w:b/>
-          <w:bCs/>
-          <w:sz w:val="28"/>
-          <w:szCs w:val="28"/>
-          <w:highlight w:val="green"/>
-        </w:rPr>
-        <w:t>=&gt;Code 15</w:t>
-      </w:r>
-    </w:p>
-    <w:p>
-      <w:pPr>
-        <w:rPr>
-          <w:rFonts w:cstheme="minorHAnsi"/>
-          <w:b/>
-          <w:bCs/>
-          <w:sz w:val="28"/>
-          <w:szCs w:val="28"/>
-        </w:rPr>
-      </w:pPr>
-    </w:p>
-    <w:p>
-      <w:pPr>
-        <w:rPr>
-          <w:rFonts w:ascii="Rockwell" w:hAnsi="Rockwell" w:cstheme="minorHAnsi"/>
-          <w:sz w:val="28"/>
-          <w:szCs w:val="28"/>
-        </w:rPr>
-      </w:pPr>
-      <w:r>
-        <w:rPr>
-          <w:rFonts w:ascii="Rockwell" w:hAnsi="Rockwell" w:cstheme="minorHAnsi"/>
-          <w:sz w:val="28"/>
-          <w:szCs w:val="28"/>
-        </w:rPr>
-        <w:t>#wapp to read three integers</w:t>
-      </w:r>
-    </w:p>
-    <w:p>
-      <w:pPr>
-        <w:rPr>
-          <w:rFonts w:ascii="Rockwell" w:hAnsi="Rockwell" w:cstheme="minorHAnsi"/>
-          <w:sz w:val="28"/>
-          <w:szCs w:val="28"/>
-        </w:rPr>
-      </w:pPr>
-      <w:r>
-        <w:rPr>
-          <w:rFonts w:ascii="Rockwell" w:hAnsi="Rockwell" w:cstheme="minorHAnsi"/>
-          <w:sz w:val="28"/>
-          <w:szCs w:val="28"/>
-        </w:rPr>
-        <w:t xml:space="preserve">#and print their </w:t>
-      </w:r>
-      <w:proofErr w:type="spellStart"/>
-      <w:r>
-        <w:rPr>
-          <w:rFonts w:ascii="Rockwell" w:hAnsi="Rockwell" w:cstheme="minorHAnsi"/>
-          <w:sz w:val="28"/>
-          <w:szCs w:val="28"/>
-        </w:rPr>
-        <w:t>avg</w:t>
-      </w:r>
-      <w:proofErr w:type="spellEnd"/>
-      <w:r>
-        <w:rPr>
-          <w:rFonts w:ascii="Rockwell" w:hAnsi="Rockwell" w:cstheme="minorHAnsi"/>
-          <w:sz w:val="28"/>
-          <w:szCs w:val="28"/>
-        </w:rPr>
-        <w:t xml:space="preserve"> with </w:t>
-      </w:r>
-      <w:proofErr w:type="gramStart"/>
-      <w:r>
-        <w:rPr>
-          <w:rFonts w:ascii="Rockwell" w:hAnsi="Rockwell" w:cstheme="minorHAnsi"/>
-          <w:sz w:val="28"/>
-          <w:szCs w:val="28"/>
-        </w:rPr>
-        <w:t>2 digit</w:t>
-      </w:r>
-      <w:proofErr w:type="gramEnd"/>
-      <w:r>
-        <w:rPr>
-          <w:rFonts w:ascii="Rockwell" w:hAnsi="Rockwell" w:cstheme="minorHAnsi"/>
-          <w:sz w:val="28"/>
-          <w:szCs w:val="28"/>
-        </w:rPr>
-        <w:t xml:space="preserve"> precision</w:t>
-      </w:r>
-    </w:p>
-    <w:p>
-      <w:pPr>
-        <w:rPr>
-          <w:rFonts w:ascii="Rockwell" w:hAnsi="Rockwell" w:cstheme="minorHAnsi"/>
-          <w:sz w:val="28"/>
-          <w:szCs w:val="28"/>
-        </w:rPr>
-      </w:pPr>
-      <w:r>
-        <w:rPr>
-          <w:rFonts w:ascii="Rockwell" w:hAnsi="Rockwell" w:cstheme="minorHAnsi"/>
-          <w:sz w:val="28"/>
-          <w:szCs w:val="28"/>
-        </w:rPr>
-        <w:t>n1= int(input("Enter 1st number "))</w:t>
-      </w:r>
-    </w:p>
-    <w:p>
-      <w:pPr>
-        <w:rPr>
-          <w:rFonts w:ascii="Rockwell" w:hAnsi="Rockwell" w:cstheme="minorHAnsi"/>
-          <w:sz w:val="28"/>
-          <w:szCs w:val="28"/>
-        </w:rPr>
-      </w:pPr>
-      <w:r>
-        <w:rPr>
-          <w:rFonts w:ascii="Rockwell" w:hAnsi="Rockwell" w:cstheme="minorHAnsi"/>
-          <w:sz w:val="28"/>
-          <w:szCs w:val="28"/>
-        </w:rPr>
-        <w:t>n2= int(input("Enter 2nd number "))</w:t>
-      </w:r>
-    </w:p>
-    <w:p>
-      <w:pPr>
-        <w:rPr>
-          <w:rFonts w:ascii="Rockwell" w:hAnsi="Rockwell" w:cstheme="minorHAnsi"/>
-          <w:sz w:val="28"/>
-          <w:szCs w:val="28"/>
-        </w:rPr>
-      </w:pPr>
-      <w:r>
-        <w:rPr>
-          <w:rFonts w:ascii="Rockwell" w:hAnsi="Rockwell" w:cstheme="minorHAnsi"/>
-          <w:sz w:val="28"/>
-          <w:szCs w:val="28"/>
-        </w:rPr>
-        <w:t>n3= int(input("Enter 3rd number "))</w:t>
-      </w:r>
-    </w:p>
-    <w:p>
-      <w:pPr>
-        <w:rPr>
-          <w:rFonts w:ascii="Rockwell" w:hAnsi="Rockwell" w:cstheme="minorHAnsi"/>
-          <w:sz w:val="28"/>
-          <w:szCs w:val="28"/>
-        </w:rPr>
-      </w:pPr>
-      <w:proofErr w:type="spellStart"/>
-      <w:r>
-        <w:rPr>
-          <w:rFonts w:ascii="Rockwell" w:hAnsi="Rockwell" w:cstheme="minorHAnsi"/>
-          <w:sz w:val="28"/>
-          <w:szCs w:val="28"/>
-        </w:rPr>
-        <w:t>avg</w:t>
-      </w:r>
-      <w:proofErr w:type="spellEnd"/>
-      <w:r>
-        <w:rPr>
-          <w:rFonts w:ascii="Rockwell" w:hAnsi="Rockwell" w:cstheme="minorHAnsi"/>
-          <w:sz w:val="28"/>
-          <w:szCs w:val="28"/>
-        </w:rPr>
-        <w:t>=(n1+n2+n3)/3</w:t>
-      </w:r>
-    </w:p>
-    <w:p>
-      <w:pPr>
-        <w:rPr>
-          <w:rFonts w:ascii="Rockwell" w:hAnsi="Rockwell" w:cstheme="minorHAnsi"/>
-          <w:sz w:val="28"/>
-          <w:szCs w:val="28"/>
-        </w:rPr>
-      </w:pPr>
-      <w:r>
-        <w:rPr>
-          <w:rFonts w:ascii="Rockwell" w:hAnsi="Rockwell" w:cstheme="minorHAnsi"/>
-          <w:sz w:val="28"/>
-          <w:szCs w:val="28"/>
-        </w:rPr>
-        <w:t>print("</w:t>
-      </w:r>
-      <w:proofErr w:type="spellStart"/>
-      <w:r>
-        <w:rPr>
-          <w:rFonts w:ascii="Rockwell" w:hAnsi="Rockwell" w:cstheme="minorHAnsi"/>
-          <w:sz w:val="28"/>
-          <w:szCs w:val="28"/>
-        </w:rPr>
-        <w:t>avg</w:t>
-      </w:r>
-      <w:proofErr w:type="spellEnd"/>
-      <w:r>
-        <w:rPr>
-          <w:rFonts w:ascii="Rockwell" w:hAnsi="Rockwell" w:cstheme="minorHAnsi"/>
-          <w:sz w:val="28"/>
-          <w:szCs w:val="28"/>
-        </w:rPr>
-        <w:t>=" , round(avg,2))</w:t>
-      </w:r>
-    </w:p>
-    <w:p>
-      <w:pPr>
-        <w:rPr>
-          <w:rFonts w:ascii="Rockwell" w:hAnsi="Rockwell" w:cstheme="minorHAnsi"/>
-        </w:rPr>
-      </w:pPr>
-    </w:p>
-    <w:p>
-      <w:pPr>
-        <w:rPr>
-          <w:rFonts w:ascii="Rockwell" w:hAnsi="Rockwell" w:cstheme="minorHAnsi"/>
         </w:rPr>
       </w:pPr>
     </w:p>
@@ -9767,7 +7363,7 @@
 </file>
 
 <file path=word/numbering.xml><?xml version="1.0" encoding="utf-8"?>
-<w:numbering xmlns:wpc="http://schemas.microsoft.com/office/word/2010/wordprocessingCanvas" xmlns:cx="http://schemas.microsoft.com/office/drawing/2014/chartex" xmlns:cx1="http://schemas.microsoft.com/office/drawing/2015/9/8/chartex" xmlns:cx2="http://schemas.microsoft.com/office/drawing/2015/10/21/chartex" xmlns:cx3="http://schemas.microsoft.com/office/drawing/2016/5/9/chartex" xmlns:cx4="http://schemas.microsoft.com/office/drawing/2016/5/10/chartex" xmlns:cx5="http://schemas.microsoft.com/office/drawing/2016/5/11/chartex" xmlns:cx6="http://schemas.microsoft.com/office/drawing/2016/5/12/chartex" xmlns:cx7="http://schemas.microsoft.com/office/drawing/2016/5/13/chartex" xmlns:cx8="http://schemas.microsoft.com/office/drawing/2016/5/14/chartex" xmlns:mc="http://schemas.openxmlformats.org/markup-compatibility/2006" xmlns:aink="http://schemas.microsoft.com/office/drawing/2016/ink" xmlns:am3d="http://schemas.microsoft.com/office/drawing/2017/model3d" xmlns:o="urn:schemas-microsoft-com:office:office" xmlns:oel="http://schemas.microsoft.com/office/2019/extlst" xmlns:r="http://schemas.openxmlformats.org/officeDocument/2006/relationships" xmlns:m="http://schemas.openxmlformats.org/officeDocument/2006/math" xmlns:v="urn:schemas-microsoft-com:vml" xmlns:wp14="http://schemas.microsoft.com/office/word/2010/wordprocessingDrawing" xmlns:wp="http://schemas.openxmlformats.org/drawingml/2006/wordprocessingDrawing" xmlns:w10="urn:schemas-microsoft-com:office:word" xmlns:w="http://schemas.openxmlformats.org/wordprocessingml/2006/main" xmlns:w14="http://schemas.microsoft.com/office/word/2010/wordml" xmlns:w15="http://schemas.microsoft.com/office/word/2012/wordml" xmlns:w16cex="http://schemas.microsoft.com/office/word/2018/wordml/cex" xmlns:w16cid="http://schemas.microsoft.com/office/word/2016/wordml/cid" xmlns:w16="http://schemas.microsoft.com/office/word/2018/wordml" xmlns:w16du="http://schemas.microsoft.com/office/word/2023/wordml/word16du" xmlns:w16sdtdh="http://schemas.microsoft.com/office/word/2020/wordml/sdtdatahash" xmlns:w16se="http://schemas.microsoft.com/office/word/2015/wordml/symex" xmlns:wpg="http://schemas.microsoft.com/office/word/2010/wordprocessingGroup" xmlns:wpi="http://schemas.microsoft.com/office/word/2010/wordprocessingInk" xmlns:wne="http://schemas.microsoft.com/office/word/2006/wordml" xmlns:wps="http://schemas.microsoft.com/office/word/2010/wordprocessingShape" mc:Ignorable="w14 w15 w16se w16cid w16 w16cex w16sdtdh wp14">
+<w:numbering xmlns:wpc="http://schemas.microsoft.com/office/word/2010/wordprocessingCanvas" xmlns:cx="http://schemas.microsoft.com/office/drawing/2014/chartex" xmlns:cx1="http://schemas.microsoft.com/office/drawing/2015/9/8/chartex" xmlns:cx2="http://schemas.microsoft.com/office/drawing/2015/10/21/chartex" xmlns:cx3="http://schemas.microsoft.com/office/drawing/2016/5/9/chartex" xmlns:cx4="http://schemas.microsoft.com/office/drawing/2016/5/10/chartex" xmlns:cx5="http://schemas.microsoft.com/office/drawing/2016/5/11/chartex" xmlns:cx6="http://schemas.microsoft.com/office/drawing/2016/5/12/chartex" xmlns:cx7="http://schemas.microsoft.com/office/drawing/2016/5/13/chartex" xmlns:cx8="http://schemas.microsoft.com/office/drawing/2016/5/14/chartex" xmlns:mc="http://schemas.openxmlformats.org/markup-compatibility/2006" xmlns:aink="http://schemas.microsoft.com/office/drawing/2016/ink" xmlns:am3d="http://schemas.microsoft.com/office/drawing/2017/model3d" xmlns:o="urn:schemas-microsoft-com:office:office" xmlns:oel="http://schemas.microsoft.com/office/2019/extlst" xmlns:r="http://schemas.openxmlformats.org/officeDocument/2006/relationships" xmlns:m="http://schemas.openxmlformats.org/officeDocument/2006/math" xmlns:v="urn:schemas-microsoft-com:vml" xmlns:wp14="http://schemas.microsoft.com/office/word/2010/wordprocessingDrawing" xmlns:wp="http://schemas.openxmlformats.org/drawingml/2006/wordprocessingDrawing" xmlns:w10="urn:schemas-microsoft-com:office:word" xmlns:w="http://schemas.openxmlformats.org/wordprocessingml/2006/main" xmlns:w14="http://schemas.microsoft.com/office/word/2010/wordml" xmlns:w15="http://schemas.microsoft.com/office/word/2012/wordml" xmlns:w16cex="http://schemas.microsoft.com/office/word/2018/wordml/cex" xmlns:w16cid="http://schemas.microsoft.com/office/word/2016/wordml/cid" xmlns:w16="http://schemas.microsoft.com/office/word/2018/wordml" xmlns:w16du="http://schemas.microsoft.com/office/word/2023/wordml/word16du" xmlns:w16sdtdh="http://schemas.microsoft.com/office/word/2020/wordml/sdtdatahash" xmlns:w16se="http://schemas.microsoft.com/office/word/2015/wordml/symex" xmlns:wpg="http://schemas.microsoft.com/office/word/2010/wordprocessingGroup" xmlns:wpi="http://schemas.microsoft.com/office/word/2010/wordprocessingInk" xmlns:wne="http://schemas.microsoft.com/office/word/2006/wordml" xmlns:wps="http://schemas.microsoft.com/office/word/2010/wordprocessingShape" mc:Ignorable="w14 w15 w16se w16cid w16 w16cex w16sdtdh w16du wp14">
   <w:abstractNum w:abstractNumId="0" w15:restartNumberingAfterBreak="0">
     <w:nsid w:val="428B07C2"/>
     <w:multiLevelType w:val="hybridMultilevel"/>
@@ -9864,7 +7460,7 @@
 </file>
 
 <file path=word/styles.xml><?xml version="1.0" encoding="utf-8"?>
-<w:styles xmlns:mc="http://schemas.openxmlformats.org/markup-compatibility/2006" xmlns:r="http://schemas.openxmlformats.org/officeDocument/2006/relationships" xmlns:w="http://schemas.openxmlformats.org/wordprocessingml/2006/main" xmlns:w14="http://schemas.microsoft.com/office/word/2010/wordml" xmlns:w15="http://schemas.microsoft.com/office/word/2012/wordml" xmlns:w16cex="http://schemas.microsoft.com/office/word/2018/wordml/cex" xmlns:w16cid="http://schemas.microsoft.com/office/word/2016/wordml/cid" xmlns:w16="http://schemas.microsoft.com/office/word/2018/wordml" xmlns:w16sdtdh="http://schemas.microsoft.com/office/word/2020/wordml/sdtdatahash" xmlns:w16se="http://schemas.microsoft.com/office/word/2015/wordml/symex" mc:Ignorable="w14 w15 w16se w16cid w16 w16cex w16sdtdh">
+<w:styles xmlns:mc="http://schemas.openxmlformats.org/markup-compatibility/2006" xmlns:r="http://schemas.openxmlformats.org/officeDocument/2006/relationships" xmlns:w="http://schemas.openxmlformats.org/wordprocessingml/2006/main" xmlns:w14="http://schemas.microsoft.com/office/word/2010/wordml" xmlns:w15="http://schemas.microsoft.com/office/word/2012/wordml" xmlns:w16cex="http://schemas.microsoft.com/office/word/2018/wordml/cex" xmlns:w16cid="http://schemas.microsoft.com/office/word/2016/wordml/cid" xmlns:w16="http://schemas.microsoft.com/office/word/2018/wordml" xmlns:w16du="http://schemas.microsoft.com/office/word/2023/wordml/word16du" xmlns:w16sdtdh="http://schemas.microsoft.com/office/word/2020/wordml/sdtdatahash" xmlns:w16se="http://schemas.microsoft.com/office/word/2015/wordml/symex" mc:Ignorable="w14 w15 w16se w16cid w16 w16cex w16sdtdh w16du">
   <w:docDefaults>
     <w:rPrDefault>
       <w:rPr>

</xml_diff>